<commit_message>
Code cleanup and layout fixes
</commit_message>
<xml_diff>
--- a/XenServer DC1.docx
+++ b/XenServer DC1.docx
@@ -31,7 +31,7 @@
           <w:tag w:val=""/>
           <w:id w:val="-932208079"/>
           <w:placeholder>
-            <w:docPart w:val="B59D79F977364CC9BF78AA640F778476"/>
+            <w:docPart w:val="524A17FDBA5141DFA838BC026B466302"/>
           </w:placeholder>
           <w:dataBinding w:prefixMappings="xmlns:ns0='http://purl.org/dc/elements/1.1/' xmlns:ns1='http://schemas.openxmlformats.org/package/2006/metadata/core-properties' " w:xpath="/ns1:coreProperties[1]/ns0:title[1]" w:storeItemID="{6C3C8BC8-F283-45AE-878A-BAB7291924A1}"/>
           <w:text/>
@@ -57,7 +57,7 @@
     </w:p>
     <w:sdt>
       <w:sdtPr>
-        <w:id w:val="-1991087119"/>
+        <w:id w:val="-723831757"/>
         <w:docPartObj>
           <w:docPartGallery w:val="Table of Contents"/>
           <w:docPartUnique/>
@@ -105,7 +105,7 @@
           <w:r>
             <w:fldChar w:fldCharType="separate"/>
           </w:r>
-          <w:hyperlink w:anchor="_Toc139661486" w:history="1">
+          <w:hyperlink w:anchor="_Toc139794461" w:history="1">
             <w:r>
               <w:rPr>
                 <w:rStyle w:val="Hyperlink"/>
@@ -132,7 +132,7 @@
                 <w:noProof/>
                 <w:webHidden/>
               </w:rPr>
-              <w:instrText xml:space="preserve"> PAGEREF _Toc139661486 \h </w:instrText>
+              <w:instrText xml:space="preserve"> PAGEREF _Toc139794461 \h </w:instrText>
             </w:r>
             <w:r>
               <w:rPr>
@@ -173,7 +173,7 @@
               <w:noProof/>
             </w:rPr>
           </w:pPr>
-          <w:hyperlink w:anchor="_Toc139661487" w:history="1">
+          <w:hyperlink w:anchor="_Toc139794462" w:history="1">
             <w:r>
               <w:rPr>
                 <w:rStyle w:val="Hyperlink"/>
@@ -200,7 +200,7 @@
                 <w:noProof/>
                 <w:webHidden/>
               </w:rPr>
-              <w:instrText xml:space="preserve"> PAGEREF _Toc139661487 \h </w:instrText>
+              <w:instrText xml:space="preserve"> PAGEREF _Toc139794462 \h </w:instrText>
             </w:r>
             <w:r>
               <w:rPr>
@@ -241,7 +241,7 @@
               <w:noProof/>
             </w:rPr>
           </w:pPr>
-          <w:hyperlink w:anchor="_Toc139661488" w:history="1">
+          <w:hyperlink w:anchor="_Toc139794463" w:history="1">
             <w:r>
               <w:rPr>
                 <w:rStyle w:val="Hyperlink"/>
@@ -268,7 +268,7 @@
                 <w:noProof/>
                 <w:webHidden/>
               </w:rPr>
-              <w:instrText xml:space="preserve"> PAGEREF _Toc139661488 \h </w:instrText>
+              <w:instrText xml:space="preserve"> PAGEREF _Toc139794463 \h </w:instrText>
             </w:r>
             <w:r>
               <w:rPr>
@@ -309,7 +309,7 @@
               <w:noProof/>
             </w:rPr>
           </w:pPr>
-          <w:hyperlink w:anchor="_Toc139661489" w:history="1">
+          <w:hyperlink w:anchor="_Toc139794464" w:history="1">
             <w:r>
               <w:rPr>
                 <w:rStyle w:val="Hyperlink"/>
@@ -336,7 +336,7 @@
                 <w:noProof/>
                 <w:webHidden/>
               </w:rPr>
-              <w:instrText xml:space="preserve"> PAGEREF _Toc139661489 \h </w:instrText>
+              <w:instrText xml:space="preserve"> PAGEREF _Toc139794464 \h </w:instrText>
             </w:r>
             <w:r>
               <w:rPr>
@@ -377,7 +377,7 @@
               <w:noProof/>
             </w:rPr>
           </w:pPr>
-          <w:hyperlink w:anchor="_Toc139661490" w:history="1">
+          <w:hyperlink w:anchor="_Toc139794465" w:history="1">
             <w:r>
               <w:rPr>
                 <w:rStyle w:val="Hyperlink"/>
@@ -404,7 +404,7 @@
                 <w:noProof/>
                 <w:webHidden/>
               </w:rPr>
-              <w:instrText xml:space="preserve"> PAGEREF _Toc139661490 \h </w:instrText>
+              <w:instrText xml:space="preserve"> PAGEREF _Toc139794465 \h </w:instrText>
             </w:r>
             <w:r>
               <w:rPr>
@@ -445,7 +445,7 @@
               <w:noProof/>
             </w:rPr>
           </w:pPr>
-          <w:hyperlink w:anchor="_Toc139661491" w:history="1">
+          <w:hyperlink w:anchor="_Toc139794466" w:history="1">
             <w:r>
               <w:rPr>
                 <w:rStyle w:val="Hyperlink"/>
@@ -472,7 +472,7 @@
                 <w:noProof/>
                 <w:webHidden/>
               </w:rPr>
-              <w:instrText xml:space="preserve"> PAGEREF _Toc139661491 \h </w:instrText>
+              <w:instrText xml:space="preserve"> PAGEREF _Toc139794466 \h </w:instrText>
             </w:r>
             <w:r>
               <w:rPr>
@@ -513,7 +513,7 @@
               <w:noProof/>
             </w:rPr>
           </w:pPr>
-          <w:hyperlink w:anchor="_Toc139661492" w:history="1">
+          <w:hyperlink w:anchor="_Toc139794467" w:history="1">
             <w:r>
               <w:rPr>
                 <w:rStyle w:val="Hyperlink"/>
@@ -540,7 +540,7 @@
                 <w:noProof/>
                 <w:webHidden/>
               </w:rPr>
-              <w:instrText xml:space="preserve"> PAGEREF _Toc139661492 \h </w:instrText>
+              <w:instrText xml:space="preserve"> PAGEREF _Toc139794467 \h </w:instrText>
             </w:r>
             <w:r>
               <w:rPr>
@@ -581,7 +581,7 @@
               <w:noProof/>
             </w:rPr>
           </w:pPr>
-          <w:hyperlink w:anchor="_Toc139661493" w:history="1">
+          <w:hyperlink w:anchor="_Toc139794468" w:history="1">
             <w:r>
               <w:rPr>
                 <w:rStyle w:val="Hyperlink"/>
@@ -608,7 +608,7 @@
                 <w:noProof/>
                 <w:webHidden/>
               </w:rPr>
-              <w:instrText xml:space="preserve"> PAGEREF _Toc139661493 \h </w:instrText>
+              <w:instrText xml:space="preserve"> PAGEREF _Toc139794468 \h </w:instrText>
             </w:r>
             <w:r>
               <w:rPr>
@@ -649,7 +649,7 @@
               <w:noProof/>
             </w:rPr>
           </w:pPr>
-          <w:hyperlink w:anchor="_Toc139661494" w:history="1">
+          <w:hyperlink w:anchor="_Toc139794469" w:history="1">
             <w:r>
               <w:rPr>
                 <w:rStyle w:val="Hyperlink"/>
@@ -676,7 +676,7 @@
                 <w:noProof/>
                 <w:webHidden/>
               </w:rPr>
-              <w:instrText xml:space="preserve"> PAGEREF _Toc139661494 \h </w:instrText>
+              <w:instrText xml:space="preserve"> PAGEREF _Toc139794469 \h </w:instrText>
             </w:r>
             <w:r>
               <w:rPr>
@@ -717,7 +717,7 @@
               <w:noProof/>
             </w:rPr>
           </w:pPr>
-          <w:hyperlink w:anchor="_Toc139661495" w:history="1">
+          <w:hyperlink w:anchor="_Toc139794470" w:history="1">
             <w:r>
               <w:rPr>
                 <w:rStyle w:val="Hyperlink"/>
@@ -744,7 +744,7 @@
                 <w:noProof/>
                 <w:webHidden/>
               </w:rPr>
-              <w:instrText xml:space="preserve"> PAGEREF _Toc139661495 \h </w:instrText>
+              <w:instrText xml:space="preserve"> PAGEREF _Toc139794470 \h </w:instrText>
             </w:r>
             <w:r>
               <w:rPr>
@@ -785,7 +785,7 @@
               <w:noProof/>
             </w:rPr>
           </w:pPr>
-          <w:hyperlink w:anchor="_Toc139661496" w:history="1">
+          <w:hyperlink w:anchor="_Toc139794471" w:history="1">
             <w:r>
               <w:rPr>
                 <w:rStyle w:val="Hyperlink"/>
@@ -812,7 +812,7 @@
                 <w:noProof/>
                 <w:webHidden/>
               </w:rPr>
-              <w:instrText xml:space="preserve"> PAGEREF _Toc139661496 \h </w:instrText>
+              <w:instrText xml:space="preserve"> PAGEREF _Toc139794471 \h </w:instrText>
             </w:r>
             <w:r>
               <w:rPr>
@@ -853,7 +853,7 @@
               <w:noProof/>
             </w:rPr>
           </w:pPr>
-          <w:hyperlink w:anchor="_Toc139661497" w:history="1">
+          <w:hyperlink w:anchor="_Toc139794472" w:history="1">
             <w:r>
               <w:rPr>
                 <w:rStyle w:val="Hyperlink"/>
@@ -880,7 +880,7 @@
                 <w:noProof/>
                 <w:webHidden/>
               </w:rPr>
-              <w:instrText xml:space="preserve"> PAGEREF _Toc139661497 \h </w:instrText>
+              <w:instrText xml:space="preserve"> PAGEREF _Toc139794472 \h </w:instrText>
             </w:r>
             <w:r>
               <w:rPr>
@@ -921,7 +921,7 @@
               <w:noProof/>
             </w:rPr>
           </w:pPr>
-          <w:hyperlink w:anchor="_Toc139661498" w:history="1">
+          <w:hyperlink w:anchor="_Toc139794473" w:history="1">
             <w:r>
               <w:rPr>
                 <w:rStyle w:val="Hyperlink"/>
@@ -948,7 +948,7 @@
                 <w:noProof/>
                 <w:webHidden/>
               </w:rPr>
-              <w:instrText xml:space="preserve"> PAGEREF _Toc139661498 \h </w:instrText>
+              <w:instrText xml:space="preserve"> PAGEREF _Toc139794473 \h </w:instrText>
             </w:r>
             <w:r>
               <w:rPr>
@@ -989,7 +989,7 @@
               <w:noProof/>
             </w:rPr>
           </w:pPr>
-          <w:hyperlink w:anchor="_Toc139661499" w:history="1">
+          <w:hyperlink w:anchor="_Toc139794474" w:history="1">
             <w:r>
               <w:rPr>
                 <w:rStyle w:val="Hyperlink"/>
@@ -1016,7 +1016,7 @@
                 <w:noProof/>
                 <w:webHidden/>
               </w:rPr>
-              <w:instrText xml:space="preserve"> PAGEREF _Toc139661499 \h </w:instrText>
+              <w:instrText xml:space="preserve"> PAGEREF _Toc139794474 \h </w:instrText>
             </w:r>
             <w:r>
               <w:rPr>
@@ -1057,7 +1057,7 @@
               <w:noProof/>
             </w:rPr>
           </w:pPr>
-          <w:hyperlink w:anchor="_Toc139661500" w:history="1">
+          <w:hyperlink w:anchor="_Toc139794475" w:history="1">
             <w:r>
               <w:rPr>
                 <w:rStyle w:val="Hyperlink"/>
@@ -1084,7 +1084,7 @@
                 <w:noProof/>
                 <w:webHidden/>
               </w:rPr>
-              <w:instrText xml:space="preserve"> PAGEREF _Toc139661500 \h </w:instrText>
+              <w:instrText xml:space="preserve"> PAGEREF _Toc139794475 \h </w:instrText>
             </w:r>
             <w:r>
               <w:rPr>
@@ -1125,7 +1125,7 @@
               <w:noProof/>
             </w:rPr>
           </w:pPr>
-          <w:hyperlink w:anchor="_Toc139661501" w:history="1">
+          <w:hyperlink w:anchor="_Toc139794476" w:history="1">
             <w:r>
               <w:rPr>
                 <w:rStyle w:val="Hyperlink"/>
@@ -1152,7 +1152,7 @@
                 <w:noProof/>
                 <w:webHidden/>
               </w:rPr>
-              <w:instrText xml:space="preserve"> PAGEREF _Toc139661501 \h </w:instrText>
+              <w:instrText xml:space="preserve"> PAGEREF _Toc139794476 \h </w:instrText>
             </w:r>
             <w:r>
               <w:rPr>
@@ -1193,7 +1193,7 @@
               <w:noProof/>
             </w:rPr>
           </w:pPr>
-          <w:hyperlink w:anchor="_Toc139661502" w:history="1">
+          <w:hyperlink w:anchor="_Toc139794477" w:history="1">
             <w:r>
               <w:rPr>
                 <w:rStyle w:val="Hyperlink"/>
@@ -1220,7 +1220,7 @@
                 <w:noProof/>
                 <w:webHidden/>
               </w:rPr>
-              <w:instrText xml:space="preserve"> PAGEREF _Toc139661502 \h </w:instrText>
+              <w:instrText xml:space="preserve"> PAGEREF _Toc139794477 \h </w:instrText>
             </w:r>
             <w:r>
               <w:rPr>
@@ -1261,7 +1261,7 @@
               <w:noProof/>
             </w:rPr>
           </w:pPr>
-          <w:hyperlink w:anchor="_Toc139661503" w:history="1">
+          <w:hyperlink w:anchor="_Toc139794478" w:history="1">
             <w:r>
               <w:rPr>
                 <w:rStyle w:val="Hyperlink"/>
@@ -1288,7 +1288,7 @@
                 <w:noProof/>
                 <w:webHidden/>
               </w:rPr>
-              <w:instrText xml:space="preserve"> PAGEREF _Toc139661503 \h </w:instrText>
+              <w:instrText xml:space="preserve"> PAGEREF _Toc139794478 \h </w:instrText>
             </w:r>
             <w:r>
               <w:rPr>
@@ -1329,7 +1329,7 @@
               <w:noProof/>
             </w:rPr>
           </w:pPr>
-          <w:hyperlink w:anchor="_Toc139661504" w:history="1">
+          <w:hyperlink w:anchor="_Toc139794479" w:history="1">
             <w:r>
               <w:rPr>
                 <w:rStyle w:val="Hyperlink"/>
@@ -1356,7 +1356,7 @@
                 <w:noProof/>
                 <w:webHidden/>
               </w:rPr>
-              <w:instrText xml:space="preserve"> PAGEREF _Toc139661504 \h </w:instrText>
+              <w:instrText xml:space="preserve"> PAGEREF _Toc139794479 \h </w:instrText>
             </w:r>
             <w:r>
               <w:rPr>
@@ -1397,7 +1397,7 @@
               <w:noProof/>
             </w:rPr>
           </w:pPr>
-          <w:hyperlink w:anchor="_Toc139661505" w:history="1">
+          <w:hyperlink w:anchor="_Toc139794480" w:history="1">
             <w:r>
               <w:rPr>
                 <w:rStyle w:val="Hyperlink"/>
@@ -1424,7 +1424,7 @@
                 <w:noProof/>
                 <w:webHidden/>
               </w:rPr>
-              <w:instrText xml:space="preserve"> PAGEREF _Toc139661505 \h </w:instrText>
+              <w:instrText xml:space="preserve"> PAGEREF _Toc139794480 \h </w:instrText>
             </w:r>
             <w:r>
               <w:rPr>
@@ -1465,7 +1465,7 @@
               <w:noProof/>
             </w:rPr>
           </w:pPr>
-          <w:hyperlink w:anchor="_Toc139661506" w:history="1">
+          <w:hyperlink w:anchor="_Toc139794481" w:history="1">
             <w:r>
               <w:rPr>
                 <w:rStyle w:val="Hyperlink"/>
@@ -1492,7 +1492,7 @@
                 <w:noProof/>
                 <w:webHidden/>
               </w:rPr>
-              <w:instrText xml:space="preserve"> PAGEREF _Toc139661506 \h </w:instrText>
+              <w:instrText xml:space="preserve"> PAGEREF _Toc139794481 \h </w:instrText>
             </w:r>
             <w:r>
               <w:rPr>
@@ -1533,7 +1533,7 @@
               <w:noProof/>
             </w:rPr>
           </w:pPr>
-          <w:hyperlink w:anchor="_Toc139661507" w:history="1">
+          <w:hyperlink w:anchor="_Toc139794482" w:history="1">
             <w:r>
               <w:rPr>
                 <w:rStyle w:val="Hyperlink"/>
@@ -1560,7 +1560,7 @@
                 <w:noProof/>
                 <w:webHidden/>
               </w:rPr>
-              <w:instrText xml:space="preserve"> PAGEREF _Toc139661507 \h </w:instrText>
+              <w:instrText xml:space="preserve"> PAGEREF _Toc139794482 \h </w:instrText>
             </w:r>
             <w:r>
               <w:rPr>
@@ -1601,7 +1601,7 @@
               <w:noProof/>
             </w:rPr>
           </w:pPr>
-          <w:hyperlink w:anchor="_Toc139661508" w:history="1">
+          <w:hyperlink w:anchor="_Toc139794483" w:history="1">
             <w:r>
               <w:rPr>
                 <w:rStyle w:val="Hyperlink"/>
@@ -1628,7 +1628,7 @@
                 <w:noProof/>
                 <w:webHidden/>
               </w:rPr>
-              <w:instrText xml:space="preserve"> PAGEREF _Toc139661508 \h </w:instrText>
+              <w:instrText xml:space="preserve"> PAGEREF _Toc139794483 \h </w:instrText>
             </w:r>
             <w:r>
               <w:rPr>
@@ -1669,7 +1669,7 @@
               <w:noProof/>
             </w:rPr>
           </w:pPr>
-          <w:hyperlink w:anchor="_Toc139661509" w:history="1">
+          <w:hyperlink w:anchor="_Toc139794484" w:history="1">
             <w:r>
               <w:rPr>
                 <w:rStyle w:val="Hyperlink"/>
@@ -1696,7 +1696,7 @@
                 <w:noProof/>
                 <w:webHidden/>
               </w:rPr>
-              <w:instrText xml:space="preserve"> PAGEREF _Toc139661509 \h </w:instrText>
+              <w:instrText xml:space="preserve"> PAGEREF _Toc139794484 \h </w:instrText>
             </w:r>
             <w:r>
               <w:rPr>
@@ -1737,7 +1737,7 @@
               <w:noProof/>
             </w:rPr>
           </w:pPr>
-          <w:hyperlink w:anchor="_Toc139661510" w:history="1">
+          <w:hyperlink w:anchor="_Toc139794485" w:history="1">
             <w:r>
               <w:rPr>
                 <w:rStyle w:val="Hyperlink"/>
@@ -1764,7 +1764,7 @@
                 <w:noProof/>
                 <w:webHidden/>
               </w:rPr>
-              <w:instrText xml:space="preserve"> PAGEREF _Toc139661510 \h </w:instrText>
+              <w:instrText xml:space="preserve"> PAGEREF _Toc139794485 \h </w:instrText>
             </w:r>
             <w:r>
               <w:rPr>
@@ -1805,7 +1805,7 @@
               <w:noProof/>
             </w:rPr>
           </w:pPr>
-          <w:hyperlink w:anchor="_Toc139661511" w:history="1">
+          <w:hyperlink w:anchor="_Toc139794486" w:history="1">
             <w:r>
               <w:rPr>
                 <w:rStyle w:val="Hyperlink"/>
@@ -1832,7 +1832,7 @@
                 <w:noProof/>
                 <w:webHidden/>
               </w:rPr>
-              <w:instrText xml:space="preserve"> PAGEREF _Toc139661511 \h </w:instrText>
+              <w:instrText xml:space="preserve"> PAGEREF _Toc139794486 \h </w:instrText>
             </w:r>
             <w:r>
               <w:rPr>
@@ -1873,7 +1873,7 @@
               <w:noProof/>
             </w:rPr>
           </w:pPr>
-          <w:hyperlink w:anchor="_Toc139661512" w:history="1">
+          <w:hyperlink w:anchor="_Toc139794487" w:history="1">
             <w:r>
               <w:rPr>
                 <w:rStyle w:val="Hyperlink"/>
@@ -1900,7 +1900,7 @@
                 <w:noProof/>
                 <w:webHidden/>
               </w:rPr>
-              <w:instrText xml:space="preserve"> PAGEREF _Toc139661512 \h </w:instrText>
+              <w:instrText xml:space="preserve"> PAGEREF _Toc139794487 \h </w:instrText>
             </w:r>
             <w:r>
               <w:rPr>
@@ -1941,7 +1941,7 @@
               <w:noProof/>
             </w:rPr>
           </w:pPr>
-          <w:hyperlink w:anchor="_Toc139661513" w:history="1">
+          <w:hyperlink w:anchor="_Toc139794488" w:history="1">
             <w:r>
               <w:rPr>
                 <w:rStyle w:val="Hyperlink"/>
@@ -1968,7 +1968,7 @@
                 <w:noProof/>
                 <w:webHidden/>
               </w:rPr>
-              <w:instrText xml:space="preserve"> PAGEREF _Toc139661513 \h </w:instrText>
+              <w:instrText xml:space="preserve"> PAGEREF _Toc139794488 \h </w:instrText>
             </w:r>
             <w:r>
               <w:rPr>
@@ -2009,7 +2009,7 @@
               <w:noProof/>
             </w:rPr>
           </w:pPr>
-          <w:hyperlink w:anchor="_Toc139661514" w:history="1">
+          <w:hyperlink w:anchor="_Toc139794489" w:history="1">
             <w:r>
               <w:rPr>
                 <w:rStyle w:val="Hyperlink"/>
@@ -2036,7 +2036,7 @@
                 <w:noProof/>
                 <w:webHidden/>
               </w:rPr>
-              <w:instrText xml:space="preserve"> PAGEREF _Toc139661514 \h </w:instrText>
+              <w:instrText xml:space="preserve"> PAGEREF _Toc139794489 \h </w:instrText>
             </w:r>
             <w:r>
               <w:rPr>
@@ -2077,7 +2077,7 @@
               <w:noProof/>
             </w:rPr>
           </w:pPr>
-          <w:hyperlink w:anchor="_Toc139661515" w:history="1">
+          <w:hyperlink w:anchor="_Toc139794490" w:history="1">
             <w:r>
               <w:rPr>
                 <w:rStyle w:val="Hyperlink"/>
@@ -2104,7 +2104,7 @@
                 <w:noProof/>
                 <w:webHidden/>
               </w:rPr>
-              <w:instrText xml:space="preserve"> PAGEREF _Toc139661515 \h </w:instrText>
+              <w:instrText xml:space="preserve"> PAGEREF _Toc139794490 \h </w:instrText>
             </w:r>
             <w:r>
               <w:rPr>
@@ -2145,7 +2145,7 @@
               <w:noProof/>
             </w:rPr>
           </w:pPr>
-          <w:hyperlink w:anchor="_Toc139661516" w:history="1">
+          <w:hyperlink w:anchor="_Toc139794491" w:history="1">
             <w:r>
               <w:rPr>
                 <w:rStyle w:val="Hyperlink"/>
@@ -2172,7 +2172,7 @@
                 <w:noProof/>
                 <w:webHidden/>
               </w:rPr>
-              <w:instrText xml:space="preserve"> PAGEREF _Toc139661516 \h </w:instrText>
+              <w:instrText xml:space="preserve"> PAGEREF _Toc139794491 \h </w:instrText>
             </w:r>
             <w:r>
               <w:rPr>
@@ -2213,7 +2213,7 @@
               <w:noProof/>
             </w:rPr>
           </w:pPr>
-          <w:hyperlink w:anchor="_Toc139661517" w:history="1">
+          <w:hyperlink w:anchor="_Toc139794492" w:history="1">
             <w:r>
               <w:rPr>
                 <w:rStyle w:val="Hyperlink"/>
@@ -2240,7 +2240,7 @@
                 <w:noProof/>
                 <w:webHidden/>
               </w:rPr>
-              <w:instrText xml:space="preserve"> PAGEREF _Toc139661517 \h </w:instrText>
+              <w:instrText xml:space="preserve"> PAGEREF _Toc139794492 \h </w:instrText>
             </w:r>
             <w:r>
               <w:rPr>
@@ -2281,7 +2281,7 @@
               <w:noProof/>
             </w:rPr>
           </w:pPr>
-          <w:hyperlink w:anchor="_Toc139661518" w:history="1">
+          <w:hyperlink w:anchor="_Toc139794493" w:history="1">
             <w:r>
               <w:rPr>
                 <w:rStyle w:val="Hyperlink"/>
@@ -2308,7 +2308,7 @@
                 <w:noProof/>
                 <w:webHidden/>
               </w:rPr>
-              <w:instrText xml:space="preserve"> PAGEREF _Toc139661518 \h </w:instrText>
+              <w:instrText xml:space="preserve"> PAGEREF _Toc139794493 \h </w:instrText>
             </w:r>
             <w:r>
               <w:rPr>
@@ -2349,7 +2349,7 @@
               <w:noProof/>
             </w:rPr>
           </w:pPr>
-          <w:hyperlink w:anchor="_Toc139661519" w:history="1">
+          <w:hyperlink w:anchor="_Toc139794494" w:history="1">
             <w:r>
               <w:rPr>
                 <w:rStyle w:val="Hyperlink"/>
@@ -2376,7 +2376,7 @@
                 <w:noProof/>
                 <w:webHidden/>
               </w:rPr>
-              <w:instrText xml:space="preserve"> PAGEREF _Toc139661519 \h </w:instrText>
+              <w:instrText xml:space="preserve"> PAGEREF _Toc139794494 \h </w:instrText>
             </w:r>
             <w:r>
               <w:rPr>
@@ -2417,7 +2417,7 @@
               <w:noProof/>
             </w:rPr>
           </w:pPr>
-          <w:hyperlink w:anchor="_Toc139661520" w:history="1">
+          <w:hyperlink w:anchor="_Toc139794495" w:history="1">
             <w:r>
               <w:rPr>
                 <w:rStyle w:val="Hyperlink"/>
@@ -2444,7 +2444,7 @@
                 <w:noProof/>
                 <w:webHidden/>
               </w:rPr>
-              <w:instrText xml:space="preserve"> PAGEREF _Toc139661520 \h </w:instrText>
+              <w:instrText xml:space="preserve"> PAGEREF _Toc139794495 \h </w:instrText>
             </w:r>
             <w:r>
               <w:rPr>
@@ -2485,7 +2485,7 @@
               <w:noProof/>
             </w:rPr>
           </w:pPr>
-          <w:hyperlink w:anchor="_Toc139661521" w:history="1">
+          <w:hyperlink w:anchor="_Toc139794496" w:history="1">
             <w:r>
               <w:rPr>
                 <w:rStyle w:val="Hyperlink"/>
@@ -2512,7 +2512,7 @@
                 <w:noProof/>
                 <w:webHidden/>
               </w:rPr>
-              <w:instrText xml:space="preserve"> PAGEREF _Toc139661521 \h </w:instrText>
+              <w:instrText xml:space="preserve"> PAGEREF _Toc139794496 \h </w:instrText>
             </w:r>
             <w:r>
               <w:rPr>
@@ -2553,7 +2553,7 @@
               <w:noProof/>
             </w:rPr>
           </w:pPr>
-          <w:hyperlink w:anchor="_Toc139661522" w:history="1">
+          <w:hyperlink w:anchor="_Toc139794497" w:history="1">
             <w:r>
               <w:rPr>
                 <w:rStyle w:val="Hyperlink"/>
@@ -2580,7 +2580,7 @@
                 <w:noProof/>
                 <w:webHidden/>
               </w:rPr>
-              <w:instrText xml:space="preserve"> PAGEREF _Toc139661522 \h </w:instrText>
+              <w:instrText xml:space="preserve"> PAGEREF _Toc139794497 \h </w:instrText>
             </w:r>
             <w:r>
               <w:rPr>
@@ -2621,7 +2621,7 @@
               <w:noProof/>
             </w:rPr>
           </w:pPr>
-          <w:hyperlink w:anchor="_Toc139661523" w:history="1">
+          <w:hyperlink w:anchor="_Toc139794498" w:history="1">
             <w:r>
               <w:rPr>
                 <w:rStyle w:val="Hyperlink"/>
@@ -2648,7 +2648,7 @@
                 <w:noProof/>
                 <w:webHidden/>
               </w:rPr>
-              <w:instrText xml:space="preserve"> PAGEREF _Toc139661523 \h </w:instrText>
+              <w:instrText xml:space="preserve"> PAGEREF _Toc139794498 \h </w:instrText>
             </w:r>
             <w:r>
               <w:rPr>
@@ -2689,7 +2689,7 @@
               <w:noProof/>
             </w:rPr>
           </w:pPr>
-          <w:hyperlink w:anchor="_Toc139661524" w:history="1">
+          <w:hyperlink w:anchor="_Toc139794499" w:history="1">
             <w:r>
               <w:rPr>
                 <w:rStyle w:val="Hyperlink"/>
@@ -2716,7 +2716,7 @@
                 <w:noProof/>
                 <w:webHidden/>
               </w:rPr>
-              <w:instrText xml:space="preserve"> PAGEREF _Toc139661524 \h </w:instrText>
+              <w:instrText xml:space="preserve"> PAGEREF _Toc139794499 \h </w:instrText>
             </w:r>
             <w:r>
               <w:rPr>
@@ -2757,7 +2757,7 @@
               <w:noProof/>
             </w:rPr>
           </w:pPr>
-          <w:hyperlink w:anchor="_Toc139661525" w:history="1">
+          <w:hyperlink w:anchor="_Toc139794500" w:history="1">
             <w:r>
               <w:rPr>
                 <w:rStyle w:val="Hyperlink"/>
@@ -2784,7 +2784,7 @@
                 <w:noProof/>
                 <w:webHidden/>
               </w:rPr>
-              <w:instrText xml:space="preserve"> PAGEREF _Toc139661525 \h </w:instrText>
+              <w:instrText xml:space="preserve"> PAGEREF _Toc139794500 \h </w:instrText>
             </w:r>
             <w:r>
               <w:rPr>
@@ -2825,7 +2825,7 @@
               <w:noProof/>
             </w:rPr>
           </w:pPr>
-          <w:hyperlink w:anchor="_Toc139661526" w:history="1">
+          <w:hyperlink w:anchor="_Toc139794501" w:history="1">
             <w:r>
               <w:rPr>
                 <w:rStyle w:val="Hyperlink"/>
@@ -2852,7 +2852,7 @@
                 <w:noProof/>
                 <w:webHidden/>
               </w:rPr>
-              <w:instrText xml:space="preserve"> PAGEREF _Toc139661526 \h </w:instrText>
+              <w:instrText xml:space="preserve"> PAGEREF _Toc139794501 \h </w:instrText>
             </w:r>
             <w:r>
               <w:rPr>
@@ -2893,7 +2893,7 @@
               <w:noProof/>
             </w:rPr>
           </w:pPr>
-          <w:hyperlink w:anchor="_Toc139661527" w:history="1">
+          <w:hyperlink w:anchor="_Toc139794502" w:history="1">
             <w:r>
               <w:rPr>
                 <w:rStyle w:val="Hyperlink"/>
@@ -2920,7 +2920,7 @@
                 <w:noProof/>
                 <w:webHidden/>
               </w:rPr>
-              <w:instrText xml:space="preserve"> PAGEREF _Toc139661527 \h </w:instrText>
+              <w:instrText xml:space="preserve"> PAGEREF _Toc139794502 \h </w:instrText>
             </w:r>
             <w:r>
               <w:rPr>
@@ -2961,7 +2961,7 @@
               <w:noProof/>
             </w:rPr>
           </w:pPr>
-          <w:hyperlink w:anchor="_Toc139661528" w:history="1">
+          <w:hyperlink w:anchor="_Toc139794503" w:history="1">
             <w:r>
               <w:rPr>
                 <w:rStyle w:val="Hyperlink"/>
@@ -2988,7 +2988,7 @@
                 <w:noProof/>
                 <w:webHidden/>
               </w:rPr>
-              <w:instrText xml:space="preserve"> PAGEREF _Toc139661528 \h </w:instrText>
+              <w:instrText xml:space="preserve"> PAGEREF _Toc139794503 \h </w:instrText>
             </w:r>
             <w:r>
               <w:rPr>
@@ -3029,7 +3029,7 @@
               <w:noProof/>
             </w:rPr>
           </w:pPr>
-          <w:hyperlink w:anchor="_Toc139661529" w:history="1">
+          <w:hyperlink w:anchor="_Toc139794504" w:history="1">
             <w:r>
               <w:rPr>
                 <w:rStyle w:val="Hyperlink"/>
@@ -3056,7 +3056,7 @@
                 <w:noProof/>
                 <w:webHidden/>
               </w:rPr>
-              <w:instrText xml:space="preserve"> PAGEREF _Toc139661529 \h </w:instrText>
+              <w:instrText xml:space="preserve"> PAGEREF _Toc139794504 \h </w:instrText>
             </w:r>
             <w:r>
               <w:rPr>
@@ -3097,7 +3097,7 @@
               <w:noProof/>
             </w:rPr>
           </w:pPr>
-          <w:hyperlink w:anchor="_Toc139661530" w:history="1">
+          <w:hyperlink w:anchor="_Toc139794505" w:history="1">
             <w:r>
               <w:rPr>
                 <w:rStyle w:val="Hyperlink"/>
@@ -3124,7 +3124,7 @@
                 <w:noProof/>
                 <w:webHidden/>
               </w:rPr>
-              <w:instrText xml:space="preserve"> PAGEREF _Toc139661530 \h </w:instrText>
+              <w:instrText xml:space="preserve"> PAGEREF _Toc139794505 \h </w:instrText>
             </w:r>
             <w:r>
               <w:rPr>
@@ -3165,7 +3165,7 @@
               <w:noProof/>
             </w:rPr>
           </w:pPr>
-          <w:hyperlink w:anchor="_Toc139661531" w:history="1">
+          <w:hyperlink w:anchor="_Toc139794506" w:history="1">
             <w:r>
               <w:rPr>
                 <w:rStyle w:val="Hyperlink"/>
@@ -3192,7 +3192,7 @@
                 <w:noProof/>
                 <w:webHidden/>
               </w:rPr>
-              <w:instrText xml:space="preserve"> PAGEREF _Toc139661531 \h </w:instrText>
+              <w:instrText xml:space="preserve"> PAGEREF _Toc139794506 \h </w:instrText>
             </w:r>
             <w:r>
               <w:rPr>
@@ -3245,7 +3245,7 @@
       <w:pPr>
         <w:pStyle w:val="Heading1"/>
       </w:pPr>
-      <w:bookmarkStart w:id="0" w:name="_Toc139661486"/>
+      <w:bookmarkStart w:id="0" w:name="_Toc139794461"/>
       <w:r>
         <w:lastRenderedPageBreak/>
         <w:t>XenServer DC1 Pool</w:t>
@@ -3256,7 +3256,7 @@
       <w:pPr>
         <w:pStyle w:val="Heading2"/>
       </w:pPr>
-      <w:bookmarkStart w:id="1" w:name="_Toc139661487"/>
+      <w:bookmarkStart w:id="1" w:name="_Toc139794462"/>
       <w:r>
         <w:t>General</w:t>
       </w:r>
@@ -3560,7 +3560,7 @@
       <w:pPr>
         <w:pStyle w:val="Heading2"/>
       </w:pPr>
-      <w:bookmarkStart w:id="2" w:name="_Toc139661488"/>
+      <w:bookmarkStart w:id="2" w:name="_Toc139794463"/>
       <w:r>
         <w:t>Custom Fields</w:t>
       </w:r>
@@ -3579,7 +3579,7 @@
       <w:pPr>
         <w:pStyle w:val="Heading2"/>
       </w:pPr>
-      <w:bookmarkStart w:id="3" w:name="_Toc139661489"/>
+      <w:bookmarkStart w:id="3" w:name="_Toc139794464"/>
       <w:r>
         <w:t>Email Options</w:t>
       </w:r>
@@ -3597,7 +3597,7 @@
       <w:pPr>
         <w:pStyle w:val="Heading2"/>
       </w:pPr>
-      <w:bookmarkStart w:id="4" w:name="_Toc139661490"/>
+      <w:bookmarkStart w:id="4" w:name="_Toc139794465"/>
       <w:r>
         <w:t>Power On</w:t>
       </w:r>
@@ -3811,7 +3811,7 @@
       <w:pPr>
         <w:pStyle w:val="Heading2"/>
       </w:pPr>
-      <w:bookmarkStart w:id="5" w:name="_Toc139661491"/>
+      <w:bookmarkStart w:id="5" w:name="_Toc139794466"/>
       <w:r>
         <w:t>Live Patching</w:t>
       </w:r>
@@ -3834,7 +3834,7 @@
       <w:pPr>
         <w:pStyle w:val="Heading2"/>
       </w:pPr>
-      <w:bookmarkStart w:id="6" w:name="_Toc139661492"/>
+      <w:bookmarkStart w:id="6" w:name="_Toc139794467"/>
       <w:r>
         <w:t>Network Options</w:t>
       </w:r>
@@ -3857,7 +3857,7 @@
       <w:pPr>
         <w:pStyle w:val="Heading2"/>
       </w:pPr>
-      <w:bookmarkStart w:id="7" w:name="_Toc139661493"/>
+      <w:bookmarkStart w:id="7" w:name="_Toc139794468"/>
       <w:r>
         <w:t>Clustering</w:t>
       </w:r>
@@ -3880,7 +3880,7 @@
       <w:pPr>
         <w:pStyle w:val="Heading2"/>
       </w:pPr>
-      <w:bookmarkStart w:id="8" w:name="_Toc139661494"/>
+      <w:bookmarkStart w:id="8" w:name="_Toc139794469"/>
       <w:r>
         <w:t>Updates</w:t>
       </w:r>
@@ -4346,7 +4346,7 @@
       <w:pPr>
         <w:pStyle w:val="Heading2"/>
       </w:pPr>
-      <w:bookmarkStart w:id="9" w:name="_Toc139661495"/>
+      <w:bookmarkStart w:id="9" w:name="_Toc139794470"/>
       <w:r>
         <w:t>Management Interfaces</w:t>
       </w:r>
@@ -4510,7 +4510,7 @@
       <w:pPr>
         <w:pStyle w:val="Heading1"/>
       </w:pPr>
-      <w:bookmarkStart w:id="10" w:name="_Toc139661496"/>
+      <w:bookmarkStart w:id="10" w:name="_Toc139794471"/>
       <w:r>
         <w:lastRenderedPageBreak/>
         <w:t>Hosts</w:t>
@@ -4521,7 +4521,7 @@
       <w:pPr>
         <w:pStyle w:val="Heading2"/>
       </w:pPr>
-      <w:bookmarkStart w:id="11" w:name="_Toc139661497"/>
+      <w:bookmarkStart w:id="11" w:name="_Toc139794472"/>
       <w:r>
         <w:t>Host: xs01</w:t>
       </w:r>
@@ -4848,7 +4848,7 @@
           </w:tcPr>
           <w:p>
             <w:r>
-              <w:t>0 days, 23 hours, 9 minutes</w:t>
+              <w:t>2 days, 12 hours, 5 minutes</w:t>
             </w:r>
           </w:p>
         </w:tc>
@@ -4883,7 +4883,7 @@
           </w:tcPr>
           <w:p>
             <w:r>
-              <w:t>0 days, 23 hours, 9 minutes</w:t>
+              <w:t>2 days, 12 hours, 5 minutes</w:t>
             </w:r>
           </w:p>
         </w:tc>
@@ -4961,7 +4961,7 @@
       <w:pPr>
         <w:pStyle w:val="Heading3"/>
       </w:pPr>
-      <w:bookmarkStart w:id="12" w:name="_Toc139661498"/>
+      <w:bookmarkStart w:id="12" w:name="_Toc139794473"/>
       <w:r>
         <w:t>Custom Fields</w:t>
       </w:r>
@@ -4980,7 +4980,7 @@
       <w:pPr>
         <w:pStyle w:val="Heading3"/>
       </w:pPr>
-      <w:bookmarkStart w:id="13" w:name="_Toc139661499"/>
+      <w:bookmarkStart w:id="13" w:name="_Toc139794474"/>
       <w:r>
         <w:t>Power On</w:t>
       </w:r>
@@ -5074,7 +5074,7 @@
       <w:pPr>
         <w:pStyle w:val="Heading3"/>
       </w:pPr>
-      <w:bookmarkStart w:id="14" w:name="_Toc139661500"/>
+      <w:bookmarkStart w:id="14" w:name="_Toc139794475"/>
       <w:r>
         <w:t>License Details</w:t>
       </w:r>
@@ -5273,7 +5273,7 @@
       <w:pPr>
         <w:pStyle w:val="Heading3"/>
       </w:pPr>
-      <w:bookmarkStart w:id="15" w:name="_Toc139661501"/>
+      <w:bookmarkStart w:id="15" w:name="_Toc139794476"/>
       <w:r>
         <w:t>Version Details</w:t>
       </w:r>
@@ -5402,7 +5402,7 @@
       <w:pPr>
         <w:pStyle w:val="Heading3"/>
       </w:pPr>
-      <w:bookmarkStart w:id="16" w:name="_Toc139661502"/>
+      <w:bookmarkStart w:id="16" w:name="_Toc139794477"/>
       <w:r>
         <w:t>Management Interface</w:t>
       </w:r>
@@ -5496,7 +5496,7 @@
       <w:pPr>
         <w:pStyle w:val="Heading3"/>
       </w:pPr>
-      <w:bookmarkStart w:id="17" w:name="_Toc139661503"/>
+      <w:bookmarkStart w:id="17" w:name="_Toc139794478"/>
       <w:r>
         <w:t>Memory</w:t>
       </w:r>
@@ -5607,36 +5607,36 @@
           </w:tcPr>
           <w:p>
             <w:r>
+              <w:t>VM1: using 2.0 GB</w:t>
+            </w:r>
+          </w:p>
+        </w:tc>
+      </w:tr>
+      <w:tr>
+        <w:tc>
+          <w:tcPr>
+            <w:tcW w:w="2998" w:type="dxa"/>
+            <w:tcBorders>
+              <w:bottom w:val="single" w:sz="4" w:space="0" w:color="auto"/>
+            </w:tcBorders>
+            <w:shd w:val="clear" w:color="auto" w:fill="D9D9D9"/>
+          </w:tcPr>
+          <w:p>
+            <w:pPr>
+              <w:rPr>
+                <w:b/>
+              </w:rPr>
+            </w:pPr>
+          </w:p>
+        </w:tc>
+        <w:tc>
+          <w:tcPr>
+            <w:tcW w:w="3997" w:type="dxa"/>
+            <w:shd w:val="clear" w:color="auto" w:fill="auto"/>
+          </w:tcPr>
+          <w:p>
+            <w:r>
               <w:t>VM2: using 2.0 GB</w:t>
-            </w:r>
-          </w:p>
-        </w:tc>
-      </w:tr>
-      <w:tr>
-        <w:tc>
-          <w:tcPr>
-            <w:tcW w:w="2998" w:type="dxa"/>
-            <w:tcBorders>
-              <w:bottom w:val="single" w:sz="4" w:space="0" w:color="auto"/>
-            </w:tcBorders>
-            <w:shd w:val="clear" w:color="auto" w:fill="D9D9D9"/>
-          </w:tcPr>
-          <w:p>
-            <w:pPr>
-              <w:rPr>
-                <w:b/>
-              </w:rPr>
-            </w:pPr>
-          </w:p>
-        </w:tc>
-        <w:tc>
-          <w:tcPr>
-            <w:tcW w:w="3997" w:type="dxa"/>
-            <w:shd w:val="clear" w:color="auto" w:fill="auto"/>
-          </w:tcPr>
-          <w:p>
-            <w:r>
-              <w:t>VM1: using 2.0 GB</w:t>
             </w:r>
           </w:p>
         </w:tc>
@@ -5788,7 +5788,7 @@
       <w:pPr>
         <w:pStyle w:val="Heading3"/>
       </w:pPr>
-      <w:bookmarkStart w:id="18" w:name="_Toc139661504"/>
+      <w:bookmarkStart w:id="18" w:name="_Toc139794479"/>
       <w:r>
         <w:lastRenderedPageBreak/>
         <w:t>CPUs</w:t>
@@ -5803,95 +5803,142 @@
         <w:tblLook w:val="04A0" w:firstRow="1" w:lastRow="0" w:firstColumn="1" w:lastColumn="0" w:noHBand="0" w:noVBand="1"/>
       </w:tblPr>
       <w:tblGrid>
-        <w:gridCol w:w="1999"/>
-        <w:gridCol w:w="5996"/>
+        <w:gridCol w:w="1499"/>
+        <w:gridCol w:w="3996"/>
       </w:tblGrid>
       <w:tr>
         <w:tc>
           <w:tcPr>
-            <w:tcW w:w="1999" w:type="dxa"/>
-            <w:tcBorders>
-              <w:bottom w:val="single" w:sz="4" w:space="0" w:color="auto"/>
-            </w:tcBorders>
-            <w:shd w:val="clear" w:color="auto" w:fill="D9D9D9"/>
-          </w:tcPr>
-          <w:p>
-            <w:pPr>
-              <w:rPr>
-                <w:b/>
-              </w:rPr>
-            </w:pPr>
-            <w:r>
-              <w:rPr>
-                <w:b/>
-              </w:rPr>
-              <w:t>CPU 0 - 3</w:t>
-            </w:r>
-          </w:p>
-        </w:tc>
-        <w:tc>
-          <w:tcPr>
-            <w:tcW w:w="5996" w:type="dxa"/>
-            <w:shd w:val="clear" w:color="auto" w:fill="auto"/>
-          </w:tcPr>
-          <w:p>
-            <w:r>
-              <w:t>Vendor: GenuineIntel</w:t>
-            </w:r>
-          </w:p>
-        </w:tc>
-      </w:tr>
-      <w:tr>
-        <w:tc>
-          <w:tcPr>
-            <w:tcW w:w="1999" w:type="dxa"/>
-            <w:tcBorders>
-              <w:bottom w:val="single" w:sz="4" w:space="0" w:color="auto"/>
-            </w:tcBorders>
-            <w:shd w:val="clear" w:color="auto" w:fill="D9D9D9"/>
-          </w:tcPr>
-          <w:p>
-            <w:pPr>
-              <w:rPr>
-                <w:b/>
-              </w:rPr>
-            </w:pPr>
-          </w:p>
-        </w:tc>
-        <w:tc>
-          <w:tcPr>
-            <w:tcW w:w="5996" w:type="dxa"/>
-            <w:shd w:val="clear" w:color="auto" w:fill="auto"/>
-          </w:tcPr>
-          <w:p>
-            <w:r>
-              <w:t>Model: 13th Gen Intel(R) Core(TM) i9-13900H</w:t>
-            </w:r>
-          </w:p>
-        </w:tc>
-      </w:tr>
-      <w:tr>
-        <w:tc>
-          <w:tcPr>
-            <w:tcW w:w="1999" w:type="dxa"/>
-            <w:shd w:val="clear" w:color="auto" w:fill="D9D9D9"/>
-          </w:tcPr>
-          <w:p>
-            <w:pPr>
-              <w:rPr>
-                <w:b/>
-              </w:rPr>
-            </w:pPr>
-          </w:p>
-        </w:tc>
-        <w:tc>
-          <w:tcPr>
-            <w:tcW w:w="5996" w:type="dxa"/>
-            <w:shd w:val="clear" w:color="auto" w:fill="auto"/>
-          </w:tcPr>
-          <w:p>
-            <w:r>
-              <w:t>Speed: 2996 MHz</w:t>
+            <w:tcW w:w="1499" w:type="dxa"/>
+            <w:tcBorders>
+              <w:bottom w:val="single" w:sz="4" w:space="0" w:color="auto"/>
+            </w:tcBorders>
+            <w:shd w:val="clear" w:color="auto" w:fill="D9D9D9"/>
+          </w:tcPr>
+          <w:p>
+            <w:pPr>
+              <w:rPr>
+                <w:b/>
+              </w:rPr>
+            </w:pPr>
+            <w:r>
+              <w:rPr>
+                <w:b/>
+              </w:rPr>
+              <w:t>CPU</w:t>
+            </w:r>
+          </w:p>
+        </w:tc>
+        <w:tc>
+          <w:tcPr>
+            <w:tcW w:w="3996" w:type="dxa"/>
+            <w:shd w:val="clear" w:color="auto" w:fill="auto"/>
+          </w:tcPr>
+          <w:p>
+            <w:r>
+              <w:t>0 - 3</w:t>
+            </w:r>
+          </w:p>
+        </w:tc>
+      </w:tr>
+      <w:tr>
+        <w:tc>
+          <w:tcPr>
+            <w:tcW w:w="1499" w:type="dxa"/>
+            <w:tcBorders>
+              <w:bottom w:val="single" w:sz="4" w:space="0" w:color="auto"/>
+            </w:tcBorders>
+            <w:shd w:val="clear" w:color="auto" w:fill="D9D9D9"/>
+          </w:tcPr>
+          <w:p>
+            <w:pPr>
+              <w:rPr>
+                <w:b/>
+              </w:rPr>
+            </w:pPr>
+            <w:r>
+              <w:rPr>
+                <w:b/>
+              </w:rPr>
+              <w:t>Vendor</w:t>
+            </w:r>
+          </w:p>
+        </w:tc>
+        <w:tc>
+          <w:tcPr>
+            <w:tcW w:w="3996" w:type="dxa"/>
+            <w:shd w:val="clear" w:color="auto" w:fill="auto"/>
+          </w:tcPr>
+          <w:p>
+            <w:r>
+              <w:t>GenuineIntel</w:t>
+            </w:r>
+          </w:p>
+        </w:tc>
+      </w:tr>
+      <w:tr>
+        <w:tc>
+          <w:tcPr>
+            <w:tcW w:w="1499" w:type="dxa"/>
+            <w:tcBorders>
+              <w:bottom w:val="single" w:sz="4" w:space="0" w:color="auto"/>
+            </w:tcBorders>
+            <w:shd w:val="clear" w:color="auto" w:fill="D9D9D9"/>
+          </w:tcPr>
+          <w:p>
+            <w:pPr>
+              <w:rPr>
+                <w:b/>
+              </w:rPr>
+            </w:pPr>
+            <w:r>
+              <w:rPr>
+                <w:b/>
+              </w:rPr>
+              <w:t>Model</w:t>
+            </w:r>
+          </w:p>
+        </w:tc>
+        <w:tc>
+          <w:tcPr>
+            <w:tcW w:w="3996" w:type="dxa"/>
+            <w:shd w:val="clear" w:color="auto" w:fill="auto"/>
+          </w:tcPr>
+          <w:p>
+            <w:r>
+              <w:t>13th Gen Intel(R) Core(TM) i9-13900H</w:t>
+            </w:r>
+          </w:p>
+        </w:tc>
+      </w:tr>
+      <w:tr>
+        <w:tc>
+          <w:tcPr>
+            <w:tcW w:w="1499" w:type="dxa"/>
+            <w:shd w:val="clear" w:color="auto" w:fill="D9D9D9"/>
+          </w:tcPr>
+          <w:p>
+            <w:pPr>
+              <w:rPr>
+                <w:b/>
+              </w:rPr>
+            </w:pPr>
+            <w:r>
+              <w:rPr>
+                <w:b/>
+              </w:rPr>
+              <w:t>Speed</w:t>
+            </w:r>
+          </w:p>
+        </w:tc>
+        <w:tc>
+          <w:tcPr>
+            <w:tcW w:w="3996" w:type="dxa"/>
+            <w:shd w:val="clear" w:color="auto" w:fill="auto"/>
+          </w:tcPr>
+          <w:p>
+            <w:r>
+              <w:t>2996 MHz</w:t>
             </w:r>
           </w:p>
         </w:tc>
@@ -5906,7 +5953,7 @@
       <w:pPr>
         <w:pStyle w:val="Heading3"/>
       </w:pPr>
-      <w:bookmarkStart w:id="19" w:name="_Toc139661505"/>
+      <w:bookmarkStart w:id="19" w:name="_Toc139794480"/>
       <w:r>
         <w:t>Networking</w:t>
       </w:r>
@@ -6241,7 +6288,7 @@
       <w:pPr>
         <w:pStyle w:val="Heading3"/>
       </w:pPr>
-      <w:bookmarkStart w:id="20" w:name="_Toc139661506"/>
+      <w:bookmarkStart w:id="20" w:name="_Toc139794481"/>
       <w:r>
         <w:t>NICs</w:t>
       </w:r>
@@ -6250,18 +6297,18 @@
     <w:tbl>
       <w:tblPr>
         <w:tblStyle w:val="TableGrid"/>
-        <w:tblW w:w="11995" w:type="dxa"/>
+        <w:tblW w:w="0" w:type="auto"/>
         <w:tblLayout w:type="fixed"/>
         <w:tblLook w:val="04A0" w:firstRow="1" w:lastRow="0" w:firstColumn="1" w:lastColumn="0" w:noHBand="0" w:noVBand="1"/>
       </w:tblPr>
       <w:tblGrid>
-        <w:gridCol w:w="3998"/>
-        <w:gridCol w:w="7997"/>
+        <w:gridCol w:w="3498"/>
+        <w:gridCol w:w="4997"/>
       </w:tblGrid>
       <w:tr>
         <w:tc>
           <w:tcPr>
-            <w:tcW w:w="3998" w:type="dxa"/>
+            <w:tcW w:w="3498" w:type="dxa"/>
             <w:tcBorders>
               <w:bottom w:val="single" w:sz="4" w:space="0" w:color="auto"/>
             </w:tcBorders>
@@ -6283,7 +6330,7 @@
         </w:tc>
         <w:tc>
           <w:tcPr>
-            <w:tcW w:w="7997" w:type="dxa"/>
+            <w:tcW w:w="4997" w:type="dxa"/>
             <w:shd w:val="clear" w:color="auto" w:fill="auto"/>
           </w:tcPr>
           <w:p>
@@ -6296,7 +6343,7 @@
       <w:tr>
         <w:tc>
           <w:tcPr>
-            <w:tcW w:w="3998" w:type="dxa"/>
+            <w:tcW w:w="3498" w:type="dxa"/>
             <w:tcBorders>
               <w:bottom w:val="single" w:sz="4" w:space="0" w:color="auto"/>
             </w:tcBorders>
@@ -6318,7 +6365,7 @@
         </w:tc>
         <w:tc>
           <w:tcPr>
-            <w:tcW w:w="7997" w:type="dxa"/>
+            <w:tcW w:w="4997" w:type="dxa"/>
             <w:shd w:val="clear" w:color="auto" w:fill="auto"/>
           </w:tcPr>
           <w:p>
@@ -6331,7 +6378,7 @@
       <w:tr>
         <w:tc>
           <w:tcPr>
-            <w:tcW w:w="3998" w:type="dxa"/>
+            <w:tcW w:w="3498" w:type="dxa"/>
             <w:tcBorders>
               <w:bottom w:val="single" w:sz="4" w:space="0" w:color="auto"/>
             </w:tcBorders>
@@ -6353,7 +6400,7 @@
         </w:tc>
         <w:tc>
           <w:tcPr>
-            <w:tcW w:w="7997" w:type="dxa"/>
+            <w:tcW w:w="4997" w:type="dxa"/>
             <w:shd w:val="clear" w:color="auto" w:fill="auto"/>
           </w:tcPr>
           <w:p>
@@ -6366,7 +6413,7 @@
       <w:tr>
         <w:tc>
           <w:tcPr>
-            <w:tcW w:w="3998" w:type="dxa"/>
+            <w:tcW w:w="3498" w:type="dxa"/>
             <w:tcBorders>
               <w:bottom w:val="single" w:sz="4" w:space="0" w:color="auto"/>
             </w:tcBorders>
@@ -6388,7 +6435,7 @@
         </w:tc>
         <w:tc>
           <w:tcPr>
-            <w:tcW w:w="7997" w:type="dxa"/>
+            <w:tcW w:w="4997" w:type="dxa"/>
             <w:shd w:val="clear" w:color="auto" w:fill="auto"/>
           </w:tcPr>
           <w:p>
@@ -6401,7 +6448,7 @@
       <w:tr>
         <w:tc>
           <w:tcPr>
-            <w:tcW w:w="3998" w:type="dxa"/>
+            <w:tcW w:w="3498" w:type="dxa"/>
             <w:tcBorders>
               <w:bottom w:val="single" w:sz="4" w:space="0" w:color="auto"/>
             </w:tcBorders>
@@ -6423,7 +6470,7 @@
         </w:tc>
         <w:tc>
           <w:tcPr>
-            <w:tcW w:w="7997" w:type="dxa"/>
+            <w:tcW w:w="4997" w:type="dxa"/>
             <w:shd w:val="clear" w:color="auto" w:fill="auto"/>
           </w:tcPr>
           <w:p>
@@ -6436,7 +6483,7 @@
       <w:tr>
         <w:tc>
           <w:tcPr>
-            <w:tcW w:w="3998" w:type="dxa"/>
+            <w:tcW w:w="3498" w:type="dxa"/>
             <w:tcBorders>
               <w:bottom w:val="single" w:sz="4" w:space="0" w:color="auto"/>
             </w:tcBorders>
@@ -6458,7 +6505,7 @@
         </w:tc>
         <w:tc>
           <w:tcPr>
-            <w:tcW w:w="7997" w:type="dxa"/>
+            <w:tcW w:w="4997" w:type="dxa"/>
             <w:shd w:val="clear" w:color="auto" w:fill="auto"/>
           </w:tcPr>
           <w:p>
@@ -6471,7 +6518,7 @@
       <w:tr>
         <w:tc>
           <w:tcPr>
-            <w:tcW w:w="3998" w:type="dxa"/>
+            <w:tcW w:w="3498" w:type="dxa"/>
             <w:tcBorders>
               <w:bottom w:val="single" w:sz="4" w:space="0" w:color="auto"/>
             </w:tcBorders>
@@ -6493,7 +6540,7 @@
         </w:tc>
         <w:tc>
           <w:tcPr>
-            <w:tcW w:w="7997" w:type="dxa"/>
+            <w:tcW w:w="4997" w:type="dxa"/>
             <w:shd w:val="clear" w:color="auto" w:fill="auto"/>
           </w:tcPr>
           <w:p>
@@ -6506,7 +6553,7 @@
       <w:tr>
         <w:tc>
           <w:tcPr>
-            <w:tcW w:w="3998" w:type="dxa"/>
+            <w:tcW w:w="3498" w:type="dxa"/>
             <w:tcBorders>
               <w:bottom w:val="single" w:sz="4" w:space="0" w:color="auto"/>
             </w:tcBorders>
@@ -6528,7 +6575,7 @@
         </w:tc>
         <w:tc>
           <w:tcPr>
-            <w:tcW w:w="7997" w:type="dxa"/>
+            <w:tcW w:w="4997" w:type="dxa"/>
             <w:shd w:val="clear" w:color="auto" w:fill="auto"/>
           </w:tcPr>
           <w:p>
@@ -6541,7 +6588,7 @@
       <w:tr>
         <w:tc>
           <w:tcPr>
-            <w:tcW w:w="3998" w:type="dxa"/>
+            <w:tcW w:w="3498" w:type="dxa"/>
             <w:tcBorders>
               <w:bottom w:val="single" w:sz="4" w:space="0" w:color="auto"/>
             </w:tcBorders>
@@ -6563,7 +6610,7 @@
         </w:tc>
         <w:tc>
           <w:tcPr>
-            <w:tcW w:w="7997" w:type="dxa"/>
+            <w:tcW w:w="4997" w:type="dxa"/>
             <w:shd w:val="clear" w:color="auto" w:fill="auto"/>
           </w:tcPr>
           <w:p>
@@ -6576,7 +6623,7 @@
       <w:tr>
         <w:tc>
           <w:tcPr>
-            <w:tcW w:w="3998" w:type="dxa"/>
+            <w:tcW w:w="3498" w:type="dxa"/>
             <w:tcBorders>
               <w:bottom w:val="single" w:sz="4" w:space="0" w:color="auto"/>
             </w:tcBorders>
@@ -6598,7 +6645,7 @@
         </w:tc>
         <w:tc>
           <w:tcPr>
-            <w:tcW w:w="7997" w:type="dxa"/>
+            <w:tcW w:w="4997" w:type="dxa"/>
             <w:shd w:val="clear" w:color="auto" w:fill="auto"/>
           </w:tcPr>
           <w:p/>
@@ -6607,7 +6654,7 @@
       <w:tr>
         <w:tc>
           <w:tcPr>
-            <w:tcW w:w="3998" w:type="dxa"/>
+            <w:tcW w:w="3498" w:type="dxa"/>
             <w:shd w:val="clear" w:color="auto" w:fill="D9D9D9"/>
           </w:tcPr>
           <w:p>
@@ -6626,7 +6673,7 @@
         </w:tc>
         <w:tc>
           <w:tcPr>
-            <w:tcW w:w="7997" w:type="dxa"/>
+            <w:tcW w:w="4997" w:type="dxa"/>
             <w:shd w:val="clear" w:color="auto" w:fill="auto"/>
           </w:tcPr>
           <w:p/>
@@ -6642,7 +6689,7 @@
       <w:pPr>
         <w:pStyle w:val="Heading3"/>
       </w:pPr>
-      <w:bookmarkStart w:id="21" w:name="_Toc139661507"/>
+      <w:bookmarkStart w:id="21" w:name="_Toc139794482"/>
       <w:r>
         <w:t>GPU</w:t>
       </w:r>
@@ -6866,7 +6913,7 @@
       <w:pPr>
         <w:pStyle w:val="Heading2"/>
       </w:pPr>
-      <w:bookmarkStart w:id="22" w:name="_Toc139661508"/>
+      <w:bookmarkStart w:id="22" w:name="_Toc139794483"/>
       <w:r>
         <w:t>Host: xs02</w:t>
       </w:r>
@@ -7193,7 +7240,7 @@
           </w:tcPr>
           <w:p>
             <w:r>
-              <w:t>0 days, 10 hours, 26 minutes</w:t>
+              <w:t>1 days, 23 hours, 22 minutes</w:t>
             </w:r>
           </w:p>
         </w:tc>
@@ -7217,6 +7264,7 @@
               <w:rPr>
                 <w:b/>
               </w:rPr>
+              <w:lastRenderedPageBreak/>
               <w:t>Toolstack uptime</w:t>
             </w:r>
           </w:p>
@@ -7228,7 +7276,7 @@
           </w:tcPr>
           <w:p>
             <w:r>
-              <w:t>0 days, 10 hours, 26 minutes</w:t>
+              <w:t>1 days, 23 hours, 22 minutes</w:t>
             </w:r>
           </w:p>
         </w:tc>
@@ -7252,7 +7300,6 @@
               <w:rPr>
                 <w:b/>
               </w:rPr>
-              <w:lastRenderedPageBreak/>
               <w:t>Domain</w:t>
             </w:r>
           </w:p>
@@ -7307,7 +7354,7 @@
       <w:pPr>
         <w:pStyle w:val="Heading3"/>
       </w:pPr>
-      <w:bookmarkStart w:id="23" w:name="_Toc139661509"/>
+      <w:bookmarkStart w:id="23" w:name="_Toc139794484"/>
       <w:r>
         <w:t>Custom Fields</w:t>
       </w:r>
@@ -7326,7 +7373,7 @@
       <w:pPr>
         <w:pStyle w:val="Heading3"/>
       </w:pPr>
-      <w:bookmarkStart w:id="24" w:name="_Toc139661510"/>
+      <w:bookmarkStart w:id="24" w:name="_Toc139794485"/>
       <w:r>
         <w:t>Power On</w:t>
       </w:r>
@@ -7420,7 +7467,7 @@
       <w:pPr>
         <w:pStyle w:val="Heading3"/>
       </w:pPr>
-      <w:bookmarkStart w:id="25" w:name="_Toc139661511"/>
+      <w:bookmarkStart w:id="25" w:name="_Toc139794486"/>
       <w:r>
         <w:t>License Details</w:t>
       </w:r>
@@ -7619,7 +7666,7 @@
       <w:pPr>
         <w:pStyle w:val="Heading3"/>
       </w:pPr>
-      <w:bookmarkStart w:id="26" w:name="_Toc139661512"/>
+      <w:bookmarkStart w:id="26" w:name="_Toc139794487"/>
       <w:r>
         <w:t>Version Details</w:t>
       </w:r>
@@ -7748,7 +7795,7 @@
       <w:pPr>
         <w:pStyle w:val="Heading3"/>
       </w:pPr>
-      <w:bookmarkStart w:id="27" w:name="_Toc139661513"/>
+      <w:bookmarkStart w:id="27" w:name="_Toc139794488"/>
       <w:r>
         <w:t>Management Interface</w:t>
       </w:r>
@@ -7842,7 +7889,7 @@
       <w:pPr>
         <w:pStyle w:val="Heading3"/>
       </w:pPr>
-      <w:bookmarkStart w:id="28" w:name="_Toc139661514"/>
+      <w:bookmarkStart w:id="28" w:name="_Toc139794489"/>
       <w:r>
         <w:t>Memory</w:t>
       </w:r>
@@ -8076,7 +8123,7 @@
       <w:pPr>
         <w:pStyle w:val="Heading3"/>
       </w:pPr>
-      <w:bookmarkStart w:id="29" w:name="_Toc139661515"/>
+      <w:bookmarkStart w:id="29" w:name="_Toc139794490"/>
       <w:r>
         <w:t>CPUs</w:t>
       </w:r>
@@ -8090,95 +8137,142 @@
         <w:tblLook w:val="04A0" w:firstRow="1" w:lastRow="0" w:firstColumn="1" w:lastColumn="0" w:noHBand="0" w:noVBand="1"/>
       </w:tblPr>
       <w:tblGrid>
-        <w:gridCol w:w="1999"/>
-        <w:gridCol w:w="5996"/>
+        <w:gridCol w:w="1499"/>
+        <w:gridCol w:w="3996"/>
       </w:tblGrid>
       <w:tr>
         <w:tc>
           <w:tcPr>
-            <w:tcW w:w="1999" w:type="dxa"/>
-            <w:tcBorders>
-              <w:bottom w:val="single" w:sz="4" w:space="0" w:color="auto"/>
-            </w:tcBorders>
-            <w:shd w:val="clear" w:color="auto" w:fill="D9D9D9"/>
-          </w:tcPr>
-          <w:p>
-            <w:pPr>
-              <w:rPr>
-                <w:b/>
-              </w:rPr>
-            </w:pPr>
-            <w:r>
-              <w:rPr>
-                <w:b/>
-              </w:rPr>
-              <w:t>CPU 0 - 3</w:t>
-            </w:r>
-          </w:p>
-        </w:tc>
-        <w:tc>
-          <w:tcPr>
-            <w:tcW w:w="5996" w:type="dxa"/>
-            <w:shd w:val="clear" w:color="auto" w:fill="auto"/>
-          </w:tcPr>
-          <w:p>
-            <w:r>
-              <w:t>Vendor: GenuineIntel</w:t>
-            </w:r>
-          </w:p>
-        </w:tc>
-      </w:tr>
-      <w:tr>
-        <w:tc>
-          <w:tcPr>
-            <w:tcW w:w="1999" w:type="dxa"/>
-            <w:tcBorders>
-              <w:bottom w:val="single" w:sz="4" w:space="0" w:color="auto"/>
-            </w:tcBorders>
-            <w:shd w:val="clear" w:color="auto" w:fill="D9D9D9"/>
-          </w:tcPr>
-          <w:p>
-            <w:pPr>
-              <w:rPr>
-                <w:b/>
-              </w:rPr>
-            </w:pPr>
-          </w:p>
-        </w:tc>
-        <w:tc>
-          <w:tcPr>
-            <w:tcW w:w="5996" w:type="dxa"/>
-            <w:shd w:val="clear" w:color="auto" w:fill="auto"/>
-          </w:tcPr>
-          <w:p>
-            <w:r>
-              <w:t>Model: 13th Gen Intel(R) Core(TM) i9-13900H</w:t>
-            </w:r>
-          </w:p>
-        </w:tc>
-      </w:tr>
-      <w:tr>
-        <w:tc>
-          <w:tcPr>
-            <w:tcW w:w="1999" w:type="dxa"/>
-            <w:shd w:val="clear" w:color="auto" w:fill="D9D9D9"/>
-          </w:tcPr>
-          <w:p>
-            <w:pPr>
-              <w:rPr>
-                <w:b/>
-              </w:rPr>
-            </w:pPr>
-          </w:p>
-        </w:tc>
-        <w:tc>
-          <w:tcPr>
-            <w:tcW w:w="5996" w:type="dxa"/>
-            <w:shd w:val="clear" w:color="auto" w:fill="auto"/>
-          </w:tcPr>
-          <w:p>
-            <w:r>
-              <w:t>Speed: 2995 MHz</w:t>
+            <w:tcW w:w="1499" w:type="dxa"/>
+            <w:tcBorders>
+              <w:bottom w:val="single" w:sz="4" w:space="0" w:color="auto"/>
+            </w:tcBorders>
+            <w:shd w:val="clear" w:color="auto" w:fill="D9D9D9"/>
+          </w:tcPr>
+          <w:p>
+            <w:pPr>
+              <w:rPr>
+                <w:b/>
+              </w:rPr>
+            </w:pPr>
+            <w:r>
+              <w:rPr>
+                <w:b/>
+              </w:rPr>
+              <w:t>CPU</w:t>
+            </w:r>
+          </w:p>
+        </w:tc>
+        <w:tc>
+          <w:tcPr>
+            <w:tcW w:w="3996" w:type="dxa"/>
+            <w:shd w:val="clear" w:color="auto" w:fill="auto"/>
+          </w:tcPr>
+          <w:p>
+            <w:r>
+              <w:t>0 - 3</w:t>
+            </w:r>
+          </w:p>
+        </w:tc>
+      </w:tr>
+      <w:tr>
+        <w:tc>
+          <w:tcPr>
+            <w:tcW w:w="1499" w:type="dxa"/>
+            <w:tcBorders>
+              <w:bottom w:val="single" w:sz="4" w:space="0" w:color="auto"/>
+            </w:tcBorders>
+            <w:shd w:val="clear" w:color="auto" w:fill="D9D9D9"/>
+          </w:tcPr>
+          <w:p>
+            <w:pPr>
+              <w:rPr>
+                <w:b/>
+              </w:rPr>
+            </w:pPr>
+            <w:r>
+              <w:rPr>
+                <w:b/>
+              </w:rPr>
+              <w:t>Vendor</w:t>
+            </w:r>
+          </w:p>
+        </w:tc>
+        <w:tc>
+          <w:tcPr>
+            <w:tcW w:w="3996" w:type="dxa"/>
+            <w:shd w:val="clear" w:color="auto" w:fill="auto"/>
+          </w:tcPr>
+          <w:p>
+            <w:r>
+              <w:t>GenuineIntel</w:t>
+            </w:r>
+          </w:p>
+        </w:tc>
+      </w:tr>
+      <w:tr>
+        <w:tc>
+          <w:tcPr>
+            <w:tcW w:w="1499" w:type="dxa"/>
+            <w:tcBorders>
+              <w:bottom w:val="single" w:sz="4" w:space="0" w:color="auto"/>
+            </w:tcBorders>
+            <w:shd w:val="clear" w:color="auto" w:fill="D9D9D9"/>
+          </w:tcPr>
+          <w:p>
+            <w:pPr>
+              <w:rPr>
+                <w:b/>
+              </w:rPr>
+            </w:pPr>
+            <w:r>
+              <w:rPr>
+                <w:b/>
+              </w:rPr>
+              <w:t>Model</w:t>
+            </w:r>
+          </w:p>
+        </w:tc>
+        <w:tc>
+          <w:tcPr>
+            <w:tcW w:w="3996" w:type="dxa"/>
+            <w:shd w:val="clear" w:color="auto" w:fill="auto"/>
+          </w:tcPr>
+          <w:p>
+            <w:r>
+              <w:t>13th Gen Intel(R) Core(TM) i9-13900H</w:t>
+            </w:r>
+          </w:p>
+        </w:tc>
+      </w:tr>
+      <w:tr>
+        <w:tc>
+          <w:tcPr>
+            <w:tcW w:w="1499" w:type="dxa"/>
+            <w:shd w:val="clear" w:color="auto" w:fill="D9D9D9"/>
+          </w:tcPr>
+          <w:p>
+            <w:pPr>
+              <w:rPr>
+                <w:b/>
+              </w:rPr>
+            </w:pPr>
+            <w:r>
+              <w:rPr>
+                <w:b/>
+              </w:rPr>
+              <w:t>Speed</w:t>
+            </w:r>
+          </w:p>
+        </w:tc>
+        <w:tc>
+          <w:tcPr>
+            <w:tcW w:w="3996" w:type="dxa"/>
+            <w:shd w:val="clear" w:color="auto" w:fill="auto"/>
+          </w:tcPr>
+          <w:p>
+            <w:r>
+              <w:t>2995 MHz</w:t>
             </w:r>
           </w:p>
         </w:tc>
@@ -8193,7 +8287,7 @@
       <w:pPr>
         <w:pStyle w:val="Heading3"/>
       </w:pPr>
-      <w:bookmarkStart w:id="30" w:name="_Toc139661516"/>
+      <w:bookmarkStart w:id="30" w:name="_Toc139794491"/>
       <w:r>
         <w:t>Networking</w:t>
       </w:r>
@@ -8435,6 +8529,7 @@
               <w:rPr>
                 <w:b/>
               </w:rPr>
+              <w:lastRenderedPageBreak/>
               <w:t xml:space="preserve">  Link Status</w:t>
             </w:r>
           </w:p>
@@ -8502,7 +8597,6 @@
               <w:rPr>
                 <w:b/>
               </w:rPr>
-              <w:lastRenderedPageBreak/>
               <w:t xml:space="preserve">  MTU</w:t>
             </w:r>
           </w:p>
@@ -8529,7 +8623,7 @@
       <w:pPr>
         <w:pStyle w:val="Heading3"/>
       </w:pPr>
-      <w:bookmarkStart w:id="31" w:name="_Toc139661517"/>
+      <w:bookmarkStart w:id="31" w:name="_Toc139794492"/>
       <w:r>
         <w:t>NICs</w:t>
       </w:r>
@@ -8538,18 +8632,18 @@
     <w:tbl>
       <w:tblPr>
         <w:tblStyle w:val="TableGrid"/>
-        <w:tblW w:w="11995" w:type="dxa"/>
+        <w:tblW w:w="0" w:type="auto"/>
         <w:tblLayout w:type="fixed"/>
         <w:tblLook w:val="04A0" w:firstRow="1" w:lastRow="0" w:firstColumn="1" w:lastColumn="0" w:noHBand="0" w:noVBand="1"/>
       </w:tblPr>
       <w:tblGrid>
-        <w:gridCol w:w="3998"/>
-        <w:gridCol w:w="7997"/>
+        <w:gridCol w:w="3498"/>
+        <w:gridCol w:w="4997"/>
       </w:tblGrid>
       <w:tr>
         <w:tc>
           <w:tcPr>
-            <w:tcW w:w="3998" w:type="dxa"/>
+            <w:tcW w:w="3498" w:type="dxa"/>
             <w:tcBorders>
               <w:bottom w:val="single" w:sz="4" w:space="0" w:color="auto"/>
             </w:tcBorders>
@@ -8571,7 +8665,7 @@
         </w:tc>
         <w:tc>
           <w:tcPr>
-            <w:tcW w:w="7997" w:type="dxa"/>
+            <w:tcW w:w="4997" w:type="dxa"/>
             <w:shd w:val="clear" w:color="auto" w:fill="auto"/>
           </w:tcPr>
           <w:p>
@@ -8584,7 +8678,7 @@
       <w:tr>
         <w:tc>
           <w:tcPr>
-            <w:tcW w:w="3998" w:type="dxa"/>
+            <w:tcW w:w="3498" w:type="dxa"/>
             <w:tcBorders>
               <w:bottom w:val="single" w:sz="4" w:space="0" w:color="auto"/>
             </w:tcBorders>
@@ -8606,7 +8700,7 @@
         </w:tc>
         <w:tc>
           <w:tcPr>
-            <w:tcW w:w="7997" w:type="dxa"/>
+            <w:tcW w:w="4997" w:type="dxa"/>
             <w:shd w:val="clear" w:color="auto" w:fill="auto"/>
           </w:tcPr>
           <w:p>
@@ -8619,7 +8713,7 @@
       <w:tr>
         <w:tc>
           <w:tcPr>
-            <w:tcW w:w="3998" w:type="dxa"/>
+            <w:tcW w:w="3498" w:type="dxa"/>
             <w:tcBorders>
               <w:bottom w:val="single" w:sz="4" w:space="0" w:color="auto"/>
             </w:tcBorders>
@@ -8641,7 +8735,7 @@
         </w:tc>
         <w:tc>
           <w:tcPr>
-            <w:tcW w:w="7997" w:type="dxa"/>
+            <w:tcW w:w="4997" w:type="dxa"/>
             <w:shd w:val="clear" w:color="auto" w:fill="auto"/>
           </w:tcPr>
           <w:p>
@@ -8654,7 +8748,7 @@
       <w:tr>
         <w:tc>
           <w:tcPr>
-            <w:tcW w:w="3998" w:type="dxa"/>
+            <w:tcW w:w="3498" w:type="dxa"/>
             <w:tcBorders>
               <w:bottom w:val="single" w:sz="4" w:space="0" w:color="auto"/>
             </w:tcBorders>
@@ -8676,7 +8770,7 @@
         </w:tc>
         <w:tc>
           <w:tcPr>
-            <w:tcW w:w="7997" w:type="dxa"/>
+            <w:tcW w:w="4997" w:type="dxa"/>
             <w:shd w:val="clear" w:color="auto" w:fill="auto"/>
           </w:tcPr>
           <w:p>
@@ -8689,7 +8783,7 @@
       <w:tr>
         <w:tc>
           <w:tcPr>
-            <w:tcW w:w="3998" w:type="dxa"/>
+            <w:tcW w:w="3498" w:type="dxa"/>
             <w:tcBorders>
               <w:bottom w:val="single" w:sz="4" w:space="0" w:color="auto"/>
             </w:tcBorders>
@@ -8711,7 +8805,7 @@
         </w:tc>
         <w:tc>
           <w:tcPr>
-            <w:tcW w:w="7997" w:type="dxa"/>
+            <w:tcW w:w="4997" w:type="dxa"/>
             <w:shd w:val="clear" w:color="auto" w:fill="auto"/>
           </w:tcPr>
           <w:p>
@@ -8724,7 +8818,7 @@
       <w:tr>
         <w:tc>
           <w:tcPr>
-            <w:tcW w:w="3998" w:type="dxa"/>
+            <w:tcW w:w="3498" w:type="dxa"/>
             <w:tcBorders>
               <w:bottom w:val="single" w:sz="4" w:space="0" w:color="auto"/>
             </w:tcBorders>
@@ -8746,7 +8840,7 @@
         </w:tc>
         <w:tc>
           <w:tcPr>
-            <w:tcW w:w="7997" w:type="dxa"/>
+            <w:tcW w:w="4997" w:type="dxa"/>
             <w:shd w:val="clear" w:color="auto" w:fill="auto"/>
           </w:tcPr>
           <w:p>
@@ -8759,7 +8853,7 @@
       <w:tr>
         <w:tc>
           <w:tcPr>
-            <w:tcW w:w="3998" w:type="dxa"/>
+            <w:tcW w:w="3498" w:type="dxa"/>
             <w:tcBorders>
               <w:bottom w:val="single" w:sz="4" w:space="0" w:color="auto"/>
             </w:tcBorders>
@@ -8781,7 +8875,7 @@
         </w:tc>
         <w:tc>
           <w:tcPr>
-            <w:tcW w:w="7997" w:type="dxa"/>
+            <w:tcW w:w="4997" w:type="dxa"/>
             <w:shd w:val="clear" w:color="auto" w:fill="auto"/>
           </w:tcPr>
           <w:p>
@@ -8794,7 +8888,7 @@
       <w:tr>
         <w:tc>
           <w:tcPr>
-            <w:tcW w:w="3998" w:type="dxa"/>
+            <w:tcW w:w="3498" w:type="dxa"/>
             <w:tcBorders>
               <w:bottom w:val="single" w:sz="4" w:space="0" w:color="auto"/>
             </w:tcBorders>
@@ -8816,7 +8910,7 @@
         </w:tc>
         <w:tc>
           <w:tcPr>
-            <w:tcW w:w="7997" w:type="dxa"/>
+            <w:tcW w:w="4997" w:type="dxa"/>
             <w:shd w:val="clear" w:color="auto" w:fill="auto"/>
           </w:tcPr>
           <w:p>
@@ -8829,7 +8923,7 @@
       <w:tr>
         <w:tc>
           <w:tcPr>
-            <w:tcW w:w="3998" w:type="dxa"/>
+            <w:tcW w:w="3498" w:type="dxa"/>
             <w:tcBorders>
               <w:bottom w:val="single" w:sz="4" w:space="0" w:color="auto"/>
             </w:tcBorders>
@@ -8851,7 +8945,7 @@
         </w:tc>
         <w:tc>
           <w:tcPr>
-            <w:tcW w:w="7997" w:type="dxa"/>
+            <w:tcW w:w="4997" w:type="dxa"/>
             <w:shd w:val="clear" w:color="auto" w:fill="auto"/>
           </w:tcPr>
           <w:p>
@@ -8864,7 +8958,7 @@
       <w:tr>
         <w:tc>
           <w:tcPr>
-            <w:tcW w:w="3998" w:type="dxa"/>
+            <w:tcW w:w="3498" w:type="dxa"/>
             <w:tcBorders>
               <w:bottom w:val="single" w:sz="4" w:space="0" w:color="auto"/>
             </w:tcBorders>
@@ -8886,7 +8980,7 @@
         </w:tc>
         <w:tc>
           <w:tcPr>
-            <w:tcW w:w="7997" w:type="dxa"/>
+            <w:tcW w:w="4997" w:type="dxa"/>
             <w:shd w:val="clear" w:color="auto" w:fill="auto"/>
           </w:tcPr>
           <w:p/>
@@ -8895,7 +8989,7 @@
       <w:tr>
         <w:tc>
           <w:tcPr>
-            <w:tcW w:w="3998" w:type="dxa"/>
+            <w:tcW w:w="3498" w:type="dxa"/>
             <w:shd w:val="clear" w:color="auto" w:fill="D9D9D9"/>
           </w:tcPr>
           <w:p>
@@ -8914,7 +9008,7 @@
         </w:tc>
         <w:tc>
           <w:tcPr>
-            <w:tcW w:w="7997" w:type="dxa"/>
+            <w:tcW w:w="4997" w:type="dxa"/>
             <w:shd w:val="clear" w:color="auto" w:fill="auto"/>
           </w:tcPr>
           <w:p/>
@@ -8930,7 +9024,7 @@
       <w:pPr>
         <w:pStyle w:val="Heading3"/>
       </w:pPr>
-      <w:bookmarkStart w:id="32" w:name="_Toc139661518"/>
+      <w:bookmarkStart w:id="32" w:name="_Toc139794493"/>
       <w:r>
         <w:t>GPU</w:t>
       </w:r>
@@ -9164,7 +9258,7 @@
       <w:pPr>
         <w:pStyle w:val="Heading1"/>
       </w:pPr>
-      <w:bookmarkStart w:id="33" w:name="_Toc139661519"/>
+      <w:bookmarkStart w:id="33" w:name="_Toc139794494"/>
       <w:r>
         <w:lastRenderedPageBreak/>
         <w:t>Virtual Machines</w:t>
@@ -9175,7 +9269,7 @@
       <w:pPr>
         <w:pStyle w:val="Heading2"/>
       </w:pPr>
-      <w:bookmarkStart w:id="34" w:name="_Toc139661520"/>
+      <w:bookmarkStart w:id="34" w:name="_Toc139794495"/>
       <w:r>
         <w:t>VM: VM1</w:t>
       </w:r>
@@ -9479,7 +9573,7 @@
       <w:pPr>
         <w:pStyle w:val="Heading3"/>
       </w:pPr>
-      <w:bookmarkStart w:id="35" w:name="_Toc139661521"/>
+      <w:bookmarkStart w:id="35" w:name="_Toc139794496"/>
       <w:r>
         <w:t>Network</w:t>
       </w:r>
@@ -9493,13 +9587,13 @@
         <w:tblLook w:val="04A0" w:firstRow="1" w:lastRow="0" w:firstColumn="1" w:lastColumn="0" w:noHBand="0" w:noVBand="1"/>
       </w:tblPr>
       <w:tblGrid>
-        <w:gridCol w:w="3998"/>
+        <w:gridCol w:w="3498"/>
         <w:gridCol w:w="4997"/>
       </w:tblGrid>
       <w:tr>
         <w:tc>
           <w:tcPr>
-            <w:tcW w:w="3998" w:type="dxa"/>
+            <w:tcW w:w="3498" w:type="dxa"/>
             <w:tcBorders>
               <w:bottom w:val="single" w:sz="4" w:space="0" w:color="auto"/>
             </w:tcBorders>
@@ -9534,7 +9628,7 @@
       <w:tr>
         <w:tc>
           <w:tcPr>
-            <w:tcW w:w="3998" w:type="dxa"/>
+            <w:tcW w:w="3498" w:type="dxa"/>
             <w:tcBorders>
               <w:bottom w:val="single" w:sz="4" w:space="0" w:color="auto"/>
             </w:tcBorders>
@@ -9569,23 +9663,23 @@
       <w:tr>
         <w:tc>
           <w:tcPr>
-            <w:tcW w:w="3998" w:type="dxa"/>
-            <w:tcBorders>
-              <w:bottom w:val="single" w:sz="4" w:space="0" w:color="auto"/>
-            </w:tcBorders>
-            <w:shd w:val="clear" w:color="auto" w:fill="D9D9D9"/>
-          </w:tcPr>
-          <w:p>
-            <w:pPr>
-              <w:rPr>
-                <w:b/>
-              </w:rPr>
-            </w:pPr>
-            <w:r>
-              <w:rPr>
-                <w:b/>
-              </w:rPr>
-              <w:t>MAC address</w:t>
+            <w:tcW w:w="3498" w:type="dxa"/>
+            <w:tcBorders>
+              <w:bottom w:val="single" w:sz="4" w:space="0" w:color="auto"/>
+            </w:tcBorders>
+            <w:shd w:val="clear" w:color="auto" w:fill="D9D9D9"/>
+          </w:tcPr>
+          <w:p>
+            <w:pPr>
+              <w:rPr>
+                <w:b/>
+              </w:rPr>
+            </w:pPr>
+            <w:r>
+              <w:rPr>
+                <w:b/>
+              </w:rPr>
+              <w:t xml:space="preserve">  MAC address</w:t>
             </w:r>
           </w:p>
         </w:tc>
@@ -9604,23 +9698,23 @@
       <w:tr>
         <w:tc>
           <w:tcPr>
-            <w:tcW w:w="3998" w:type="dxa"/>
-            <w:tcBorders>
-              <w:bottom w:val="single" w:sz="4" w:space="0" w:color="auto"/>
-            </w:tcBorders>
-            <w:shd w:val="clear" w:color="auto" w:fill="D9D9D9"/>
-          </w:tcPr>
-          <w:p>
-            <w:pPr>
-              <w:rPr>
-                <w:b/>
-              </w:rPr>
-            </w:pPr>
-            <w:r>
-              <w:rPr>
-                <w:b/>
-              </w:rPr>
-              <w:t>MAC autogenerated</w:t>
+            <w:tcW w:w="3498" w:type="dxa"/>
+            <w:tcBorders>
+              <w:bottom w:val="single" w:sz="4" w:space="0" w:color="auto"/>
+            </w:tcBorders>
+            <w:shd w:val="clear" w:color="auto" w:fill="D9D9D9"/>
+          </w:tcPr>
+          <w:p>
+            <w:pPr>
+              <w:rPr>
+                <w:b/>
+              </w:rPr>
+            </w:pPr>
+            <w:r>
+              <w:rPr>
+                <w:b/>
+              </w:rPr>
+              <w:t xml:space="preserve">  MAC autogenerated</w:t>
             </w:r>
           </w:p>
         </w:tc>
@@ -9639,23 +9733,23 @@
       <w:tr>
         <w:tc>
           <w:tcPr>
-            <w:tcW w:w="3998" w:type="dxa"/>
-            <w:tcBorders>
-              <w:bottom w:val="single" w:sz="4" w:space="0" w:color="auto"/>
-            </w:tcBorders>
-            <w:shd w:val="clear" w:color="auto" w:fill="D9D9D9"/>
-          </w:tcPr>
-          <w:p>
-            <w:pPr>
-              <w:rPr>
-                <w:b/>
-              </w:rPr>
-            </w:pPr>
-            <w:r>
-              <w:rPr>
-                <w:b/>
-              </w:rPr>
-              <w:t>MTU size</w:t>
+            <w:tcW w:w="3498" w:type="dxa"/>
+            <w:tcBorders>
+              <w:bottom w:val="single" w:sz="4" w:space="0" w:color="auto"/>
+            </w:tcBorders>
+            <w:shd w:val="clear" w:color="auto" w:fill="D9D9D9"/>
+          </w:tcPr>
+          <w:p>
+            <w:pPr>
+              <w:rPr>
+                <w:b/>
+              </w:rPr>
+            </w:pPr>
+            <w:r>
+              <w:rPr>
+                <w:b/>
+              </w:rPr>
+              <w:t xml:space="preserve">  MTU size</w:t>
             </w:r>
           </w:p>
         </w:tc>
@@ -9674,20 +9768,20 @@
       <w:tr>
         <w:tc>
           <w:tcPr>
-            <w:tcW w:w="3998" w:type="dxa"/>
-            <w:shd w:val="clear" w:color="auto" w:fill="D9D9D9"/>
-          </w:tcPr>
-          <w:p>
-            <w:pPr>
-              <w:rPr>
-                <w:b/>
-              </w:rPr>
-            </w:pPr>
-            <w:r>
-              <w:rPr>
-                <w:b/>
-              </w:rPr>
-              <w:t>Network name</w:t>
+            <w:tcW w:w="3498" w:type="dxa"/>
+            <w:shd w:val="clear" w:color="auto" w:fill="D9D9D9"/>
+          </w:tcPr>
+          <w:p>
+            <w:pPr>
+              <w:rPr>
+                <w:b/>
+              </w:rPr>
+            </w:pPr>
+            <w:r>
+              <w:rPr>
+                <w:b/>
+              </w:rPr>
+              <w:t xml:space="preserve">  Network name</w:t>
             </w:r>
           </w:p>
         </w:tc>
@@ -9713,7 +9807,7 @@
       <w:pPr>
         <w:pStyle w:val="Heading3"/>
       </w:pPr>
-      <w:bookmarkStart w:id="36" w:name="_Toc139661522"/>
+      <w:bookmarkStart w:id="36" w:name="_Toc139794497"/>
       <w:r>
         <w:t>GPU</w:t>
       </w:r>
@@ -9732,7 +9826,7 @@
       <w:pPr>
         <w:pStyle w:val="Heading3"/>
       </w:pPr>
-      <w:bookmarkStart w:id="37" w:name="_Toc139661523"/>
+      <w:bookmarkStart w:id="37" w:name="_Toc139794498"/>
       <w:r>
         <w:t>Custom Fields</w:t>
       </w:r>
@@ -9751,7 +9845,7 @@
       <w:pPr>
         <w:pStyle w:val="Heading2"/>
       </w:pPr>
-      <w:bookmarkStart w:id="38" w:name="_Toc139661524"/>
+      <w:bookmarkStart w:id="38" w:name="_Toc139794499"/>
       <w:r>
         <w:t>VM: VM2</w:t>
       </w:r>
@@ -10055,7 +10149,7 @@
       <w:pPr>
         <w:pStyle w:val="Heading3"/>
       </w:pPr>
-      <w:bookmarkStart w:id="39" w:name="_Toc139661525"/>
+      <w:bookmarkStart w:id="39" w:name="_Toc139794500"/>
       <w:r>
         <w:t>Network</w:t>
       </w:r>
@@ -10069,13 +10163,13 @@
         <w:tblLook w:val="04A0" w:firstRow="1" w:lastRow="0" w:firstColumn="1" w:lastColumn="0" w:noHBand="0" w:noVBand="1"/>
       </w:tblPr>
       <w:tblGrid>
-        <w:gridCol w:w="3998"/>
+        <w:gridCol w:w="3498"/>
         <w:gridCol w:w="4997"/>
       </w:tblGrid>
       <w:tr>
         <w:tc>
           <w:tcPr>
-            <w:tcW w:w="3998" w:type="dxa"/>
+            <w:tcW w:w="3498" w:type="dxa"/>
             <w:tcBorders>
               <w:bottom w:val="single" w:sz="4" w:space="0" w:color="auto"/>
             </w:tcBorders>
@@ -10110,7 +10204,7 @@
       <w:tr>
         <w:tc>
           <w:tcPr>
-            <w:tcW w:w="3998" w:type="dxa"/>
+            <w:tcW w:w="3498" w:type="dxa"/>
             <w:tcBorders>
               <w:bottom w:val="single" w:sz="4" w:space="0" w:color="auto"/>
             </w:tcBorders>
@@ -10145,23 +10239,23 @@
       <w:tr>
         <w:tc>
           <w:tcPr>
-            <w:tcW w:w="3998" w:type="dxa"/>
-            <w:tcBorders>
-              <w:bottom w:val="single" w:sz="4" w:space="0" w:color="auto"/>
-            </w:tcBorders>
-            <w:shd w:val="clear" w:color="auto" w:fill="D9D9D9"/>
-          </w:tcPr>
-          <w:p>
-            <w:pPr>
-              <w:rPr>
-                <w:b/>
-              </w:rPr>
-            </w:pPr>
-            <w:r>
-              <w:rPr>
-                <w:b/>
-              </w:rPr>
-              <w:t>MAC address</w:t>
+            <w:tcW w:w="3498" w:type="dxa"/>
+            <w:tcBorders>
+              <w:bottom w:val="single" w:sz="4" w:space="0" w:color="auto"/>
+            </w:tcBorders>
+            <w:shd w:val="clear" w:color="auto" w:fill="D9D9D9"/>
+          </w:tcPr>
+          <w:p>
+            <w:pPr>
+              <w:rPr>
+                <w:b/>
+              </w:rPr>
+            </w:pPr>
+            <w:r>
+              <w:rPr>
+                <w:b/>
+              </w:rPr>
+              <w:t xml:space="preserve">  MAC address</w:t>
             </w:r>
           </w:p>
         </w:tc>
@@ -10180,23 +10274,23 @@
       <w:tr>
         <w:tc>
           <w:tcPr>
-            <w:tcW w:w="3998" w:type="dxa"/>
-            <w:tcBorders>
-              <w:bottom w:val="single" w:sz="4" w:space="0" w:color="auto"/>
-            </w:tcBorders>
-            <w:shd w:val="clear" w:color="auto" w:fill="D9D9D9"/>
-          </w:tcPr>
-          <w:p>
-            <w:pPr>
-              <w:rPr>
-                <w:b/>
-              </w:rPr>
-            </w:pPr>
-            <w:r>
-              <w:rPr>
-                <w:b/>
-              </w:rPr>
-              <w:t>MAC autogenerated</w:t>
+            <w:tcW w:w="3498" w:type="dxa"/>
+            <w:tcBorders>
+              <w:bottom w:val="single" w:sz="4" w:space="0" w:color="auto"/>
+            </w:tcBorders>
+            <w:shd w:val="clear" w:color="auto" w:fill="D9D9D9"/>
+          </w:tcPr>
+          <w:p>
+            <w:pPr>
+              <w:rPr>
+                <w:b/>
+              </w:rPr>
+            </w:pPr>
+            <w:r>
+              <w:rPr>
+                <w:b/>
+              </w:rPr>
+              <w:t xml:space="preserve">  MAC autogenerated</w:t>
             </w:r>
           </w:p>
         </w:tc>
@@ -10215,23 +10309,23 @@
       <w:tr>
         <w:tc>
           <w:tcPr>
-            <w:tcW w:w="3998" w:type="dxa"/>
-            <w:tcBorders>
-              <w:bottom w:val="single" w:sz="4" w:space="0" w:color="auto"/>
-            </w:tcBorders>
-            <w:shd w:val="clear" w:color="auto" w:fill="D9D9D9"/>
-          </w:tcPr>
-          <w:p>
-            <w:pPr>
-              <w:rPr>
-                <w:b/>
-              </w:rPr>
-            </w:pPr>
-            <w:r>
-              <w:rPr>
-                <w:b/>
-              </w:rPr>
-              <w:t>MTU size</w:t>
+            <w:tcW w:w="3498" w:type="dxa"/>
+            <w:tcBorders>
+              <w:bottom w:val="single" w:sz="4" w:space="0" w:color="auto"/>
+            </w:tcBorders>
+            <w:shd w:val="clear" w:color="auto" w:fill="D9D9D9"/>
+          </w:tcPr>
+          <w:p>
+            <w:pPr>
+              <w:rPr>
+                <w:b/>
+              </w:rPr>
+            </w:pPr>
+            <w:r>
+              <w:rPr>
+                <w:b/>
+              </w:rPr>
+              <w:t xml:space="preserve">  MTU size</w:t>
             </w:r>
           </w:p>
         </w:tc>
@@ -10250,20 +10344,20 @@
       <w:tr>
         <w:tc>
           <w:tcPr>
-            <w:tcW w:w="3998" w:type="dxa"/>
-            <w:shd w:val="clear" w:color="auto" w:fill="D9D9D9"/>
-          </w:tcPr>
-          <w:p>
-            <w:pPr>
-              <w:rPr>
-                <w:b/>
-              </w:rPr>
-            </w:pPr>
-            <w:r>
-              <w:rPr>
-                <w:b/>
-              </w:rPr>
-              <w:t>Network name</w:t>
+            <w:tcW w:w="3498" w:type="dxa"/>
+            <w:shd w:val="clear" w:color="auto" w:fill="D9D9D9"/>
+          </w:tcPr>
+          <w:p>
+            <w:pPr>
+              <w:rPr>
+                <w:b/>
+              </w:rPr>
+            </w:pPr>
+            <w:r>
+              <w:rPr>
+                <w:b/>
+              </w:rPr>
+              <w:t xml:space="preserve">  Network name</w:t>
             </w:r>
           </w:p>
         </w:tc>
@@ -10289,7 +10383,7 @@
       <w:pPr>
         <w:pStyle w:val="Heading3"/>
       </w:pPr>
-      <w:bookmarkStart w:id="40" w:name="_Toc139661526"/>
+      <w:bookmarkStart w:id="40" w:name="_Toc139794501"/>
       <w:r>
         <w:t>GPU</w:t>
       </w:r>
@@ -10308,7 +10402,7 @@
       <w:pPr>
         <w:pStyle w:val="Heading3"/>
       </w:pPr>
-      <w:bookmarkStart w:id="41" w:name="_Toc139661527"/>
+      <w:bookmarkStart w:id="41" w:name="_Toc139794502"/>
       <w:r>
         <w:t>Custom Fields</w:t>
       </w:r>
@@ -10327,7 +10421,7 @@
       <w:pPr>
         <w:pStyle w:val="Heading2"/>
       </w:pPr>
-      <w:bookmarkStart w:id="42" w:name="_Toc139661528"/>
+      <w:bookmarkStart w:id="42" w:name="_Toc139794503"/>
       <w:r>
         <w:lastRenderedPageBreak/>
         <w:t>VM: VM3</w:t>
@@ -10632,7 +10726,7 @@
       <w:pPr>
         <w:pStyle w:val="Heading3"/>
       </w:pPr>
-      <w:bookmarkStart w:id="43" w:name="_Toc139661529"/>
+      <w:bookmarkStart w:id="43" w:name="_Toc139794504"/>
       <w:r>
         <w:t>Network</w:t>
       </w:r>
@@ -10646,13 +10740,13 @@
         <w:tblLook w:val="04A0" w:firstRow="1" w:lastRow="0" w:firstColumn="1" w:lastColumn="0" w:noHBand="0" w:noVBand="1"/>
       </w:tblPr>
       <w:tblGrid>
-        <w:gridCol w:w="3998"/>
+        <w:gridCol w:w="3498"/>
         <w:gridCol w:w="4997"/>
       </w:tblGrid>
       <w:tr>
         <w:tc>
           <w:tcPr>
-            <w:tcW w:w="3998" w:type="dxa"/>
+            <w:tcW w:w="3498" w:type="dxa"/>
             <w:tcBorders>
               <w:bottom w:val="single" w:sz="4" w:space="0" w:color="auto"/>
             </w:tcBorders>
@@ -10687,7 +10781,7 @@
       <w:tr>
         <w:tc>
           <w:tcPr>
-            <w:tcW w:w="3998" w:type="dxa"/>
+            <w:tcW w:w="3498" w:type="dxa"/>
             <w:tcBorders>
               <w:bottom w:val="single" w:sz="4" w:space="0" w:color="auto"/>
             </w:tcBorders>
@@ -10722,23 +10816,23 @@
       <w:tr>
         <w:tc>
           <w:tcPr>
-            <w:tcW w:w="3998" w:type="dxa"/>
-            <w:tcBorders>
-              <w:bottom w:val="single" w:sz="4" w:space="0" w:color="auto"/>
-            </w:tcBorders>
-            <w:shd w:val="clear" w:color="auto" w:fill="D9D9D9"/>
-          </w:tcPr>
-          <w:p>
-            <w:pPr>
-              <w:rPr>
-                <w:b/>
-              </w:rPr>
-            </w:pPr>
-            <w:r>
-              <w:rPr>
-                <w:b/>
-              </w:rPr>
-              <w:t>MAC address</w:t>
+            <w:tcW w:w="3498" w:type="dxa"/>
+            <w:tcBorders>
+              <w:bottom w:val="single" w:sz="4" w:space="0" w:color="auto"/>
+            </w:tcBorders>
+            <w:shd w:val="clear" w:color="auto" w:fill="D9D9D9"/>
+          </w:tcPr>
+          <w:p>
+            <w:pPr>
+              <w:rPr>
+                <w:b/>
+              </w:rPr>
+            </w:pPr>
+            <w:r>
+              <w:rPr>
+                <w:b/>
+              </w:rPr>
+              <w:t xml:space="preserve">  MAC address</w:t>
             </w:r>
           </w:p>
         </w:tc>
@@ -10757,23 +10851,23 @@
       <w:tr>
         <w:tc>
           <w:tcPr>
-            <w:tcW w:w="3998" w:type="dxa"/>
-            <w:tcBorders>
-              <w:bottom w:val="single" w:sz="4" w:space="0" w:color="auto"/>
-            </w:tcBorders>
-            <w:shd w:val="clear" w:color="auto" w:fill="D9D9D9"/>
-          </w:tcPr>
-          <w:p>
-            <w:pPr>
-              <w:rPr>
-                <w:b/>
-              </w:rPr>
-            </w:pPr>
-            <w:r>
-              <w:rPr>
-                <w:b/>
-              </w:rPr>
-              <w:t>MAC autogenerated</w:t>
+            <w:tcW w:w="3498" w:type="dxa"/>
+            <w:tcBorders>
+              <w:bottom w:val="single" w:sz="4" w:space="0" w:color="auto"/>
+            </w:tcBorders>
+            <w:shd w:val="clear" w:color="auto" w:fill="D9D9D9"/>
+          </w:tcPr>
+          <w:p>
+            <w:pPr>
+              <w:rPr>
+                <w:b/>
+              </w:rPr>
+            </w:pPr>
+            <w:r>
+              <w:rPr>
+                <w:b/>
+              </w:rPr>
+              <w:t xml:space="preserve">  MAC autogenerated</w:t>
             </w:r>
           </w:p>
         </w:tc>
@@ -10792,23 +10886,23 @@
       <w:tr>
         <w:tc>
           <w:tcPr>
-            <w:tcW w:w="3998" w:type="dxa"/>
-            <w:tcBorders>
-              <w:bottom w:val="single" w:sz="4" w:space="0" w:color="auto"/>
-            </w:tcBorders>
-            <w:shd w:val="clear" w:color="auto" w:fill="D9D9D9"/>
-          </w:tcPr>
-          <w:p>
-            <w:pPr>
-              <w:rPr>
-                <w:b/>
-              </w:rPr>
-            </w:pPr>
-            <w:r>
-              <w:rPr>
-                <w:b/>
-              </w:rPr>
-              <w:t>MTU size</w:t>
+            <w:tcW w:w="3498" w:type="dxa"/>
+            <w:tcBorders>
+              <w:bottom w:val="single" w:sz="4" w:space="0" w:color="auto"/>
+            </w:tcBorders>
+            <w:shd w:val="clear" w:color="auto" w:fill="D9D9D9"/>
+          </w:tcPr>
+          <w:p>
+            <w:pPr>
+              <w:rPr>
+                <w:b/>
+              </w:rPr>
+            </w:pPr>
+            <w:r>
+              <w:rPr>
+                <w:b/>
+              </w:rPr>
+              <w:t xml:space="preserve">  MTU size</w:t>
             </w:r>
           </w:p>
         </w:tc>
@@ -10827,20 +10921,20 @@
       <w:tr>
         <w:tc>
           <w:tcPr>
-            <w:tcW w:w="3998" w:type="dxa"/>
-            <w:shd w:val="clear" w:color="auto" w:fill="D9D9D9"/>
-          </w:tcPr>
-          <w:p>
-            <w:pPr>
-              <w:rPr>
-                <w:b/>
-              </w:rPr>
-            </w:pPr>
-            <w:r>
-              <w:rPr>
-                <w:b/>
-              </w:rPr>
-              <w:t>Network name</w:t>
+            <w:tcW w:w="3498" w:type="dxa"/>
+            <w:shd w:val="clear" w:color="auto" w:fill="D9D9D9"/>
+          </w:tcPr>
+          <w:p>
+            <w:pPr>
+              <w:rPr>
+                <w:b/>
+              </w:rPr>
+            </w:pPr>
+            <w:r>
+              <w:rPr>
+                <w:b/>
+              </w:rPr>
+              <w:t xml:space="preserve">  Network name</w:t>
             </w:r>
           </w:p>
         </w:tc>
@@ -10866,7 +10960,7 @@
       <w:pPr>
         <w:pStyle w:val="Heading3"/>
       </w:pPr>
-      <w:bookmarkStart w:id="44" w:name="_Toc139661530"/>
+      <w:bookmarkStart w:id="44" w:name="_Toc139794505"/>
       <w:r>
         <w:t>GPU</w:t>
       </w:r>
@@ -10885,7 +10979,7 @@
       <w:pPr>
         <w:pStyle w:val="Heading3"/>
       </w:pPr>
-      <w:bookmarkStart w:id="45" w:name="_Toc139661531"/>
+      <w:bookmarkStart w:id="45" w:name="_Toc139794506"/>
       <w:r>
         <w:t>Custom Fields</w:t>
       </w:r>
@@ -11523,7 +11617,7 @@
     <w:link w:val="Heading1Char"/>
     <w:uiPriority w:val="9"/>
     <w:qFormat/>
-    <w:rsid w:val="00C90744"/>
+    <w:rsid w:val="00015C3F"/>
     <w:pPr>
       <w:keepNext/>
       <w:keepLines/>
@@ -11545,7 +11639,7 @@
     <w:uiPriority w:val="9"/>
     <w:unhideWhenUsed/>
     <w:qFormat/>
-    <w:rsid w:val="00C90744"/>
+    <w:rsid w:val="00015C3F"/>
     <w:pPr>
       <w:keepNext/>
       <w:keepLines/>
@@ -11567,7 +11661,7 @@
     <w:uiPriority w:val="9"/>
     <w:unhideWhenUsed/>
     <w:qFormat/>
-    <w:rsid w:val="00C90744"/>
+    <w:rsid w:val="00015C3F"/>
     <w:pPr>
       <w:keepNext/>
       <w:keepLines/>
@@ -11613,7 +11707,7 @@
     <w:basedOn w:val="DefaultParagraphFont"/>
     <w:link w:val="Heading1"/>
     <w:uiPriority w:val="9"/>
-    <w:rsid w:val="00C90744"/>
+    <w:rsid w:val="00015C3F"/>
     <w:rPr>
       <w:rFonts w:asciiTheme="majorHAnsi" w:eastAsiaTheme="majorEastAsia" w:hAnsiTheme="majorHAnsi" w:cstheme="majorBidi"/>
       <w:color w:val="2F5496" w:themeColor="accent1" w:themeShade="BF"/>
@@ -11628,7 +11722,7 @@
     <w:uiPriority w:val="39"/>
     <w:unhideWhenUsed/>
     <w:qFormat/>
-    <w:rsid w:val="00C90744"/>
+    <w:rsid w:val="00015C3F"/>
     <w:pPr>
       <w:outlineLvl w:val="9"/>
     </w:pPr>
@@ -11644,7 +11738,7 @@
     <w:link w:val="HeaderChar"/>
     <w:uiPriority w:val="99"/>
     <w:unhideWhenUsed/>
-    <w:rsid w:val="00C90744"/>
+    <w:rsid w:val="00015C3F"/>
     <w:pPr>
       <w:tabs>
         <w:tab w:val="center" w:pos="4513"/>
@@ -11658,7 +11752,7 @@
     <w:basedOn w:val="DefaultParagraphFont"/>
     <w:link w:val="Header"/>
     <w:uiPriority w:val="99"/>
-    <w:rsid w:val="00C90744"/>
+    <w:rsid w:val="00015C3F"/>
   </w:style>
   <w:style w:type="paragraph" w:styleId="Footer">
     <w:name w:val="footer"/>
@@ -11666,7 +11760,7 @@
     <w:link w:val="FooterChar"/>
     <w:uiPriority w:val="99"/>
     <w:unhideWhenUsed/>
-    <w:rsid w:val="00C90744"/>
+    <w:rsid w:val="00015C3F"/>
     <w:pPr>
       <w:tabs>
         <w:tab w:val="center" w:pos="4513"/>
@@ -11680,7 +11774,7 @@
     <w:basedOn w:val="DefaultParagraphFont"/>
     <w:link w:val="Footer"/>
     <w:uiPriority w:val="99"/>
-    <w:rsid w:val="00C90744"/>
+    <w:rsid w:val="00015C3F"/>
   </w:style>
   <w:style w:type="character" w:styleId="PageNumber">
     <w:name w:val="page number"/>
@@ -11688,14 +11782,14 @@
     <w:uiPriority w:val="99"/>
     <w:semiHidden/>
     <w:unhideWhenUsed/>
-    <w:rsid w:val="00C90744"/>
+    <w:rsid w:val="00015C3F"/>
   </w:style>
   <w:style w:type="character" w:customStyle="1" w:styleId="Heading2Char">
     <w:name w:val="Heading 2 Char"/>
     <w:basedOn w:val="DefaultParagraphFont"/>
     <w:link w:val="Heading2"/>
     <w:uiPriority w:val="9"/>
-    <w:rsid w:val="00C90744"/>
+    <w:rsid w:val="00015C3F"/>
     <w:rPr>
       <w:rFonts w:asciiTheme="majorHAnsi" w:eastAsiaTheme="majorEastAsia" w:hAnsiTheme="majorHAnsi" w:cstheme="majorBidi"/>
       <w:color w:val="2F5496" w:themeColor="accent1" w:themeShade="BF"/>
@@ -11707,7 +11801,7 @@
     <w:name w:val="Table Grid"/>
     <w:basedOn w:val="TableNormal"/>
     <w:uiPriority w:val="39"/>
-    <w:rsid w:val="00C90744"/>
+    <w:rsid w:val="00015C3F"/>
     <w:pPr>
       <w:spacing w:after="0" w:line="240" w:lineRule="auto"/>
     </w:pPr>
@@ -11726,7 +11820,7 @@
     <w:name w:val="No Spacing"/>
     <w:uiPriority w:val="1"/>
     <w:qFormat/>
-    <w:rsid w:val="00C90744"/>
+    <w:rsid w:val="00015C3F"/>
     <w:pPr>
       <w:spacing w:after="0" w:line="240" w:lineRule="auto"/>
     </w:pPr>
@@ -11736,7 +11830,7 @@
     <w:basedOn w:val="DefaultParagraphFont"/>
     <w:link w:val="Heading3"/>
     <w:uiPriority w:val="9"/>
-    <w:rsid w:val="00C90744"/>
+    <w:rsid w:val="00015C3F"/>
     <w:rPr>
       <w:rFonts w:asciiTheme="majorHAnsi" w:eastAsiaTheme="majorEastAsia" w:hAnsiTheme="majorHAnsi" w:cstheme="majorBidi"/>
       <w:color w:val="1F3763" w:themeColor="accent1" w:themeShade="7F"/>
@@ -11751,7 +11845,7 @@
     <w:autoRedefine/>
     <w:uiPriority w:val="39"/>
     <w:unhideWhenUsed/>
-    <w:rsid w:val="00C90744"/>
+    <w:rsid w:val="00015C3F"/>
     <w:pPr>
       <w:spacing w:after="100"/>
     </w:pPr>
@@ -11763,7 +11857,7 @@
     <w:autoRedefine/>
     <w:uiPriority w:val="39"/>
     <w:unhideWhenUsed/>
-    <w:rsid w:val="00C90744"/>
+    <w:rsid w:val="00015C3F"/>
     <w:pPr>
       <w:spacing w:after="100"/>
       <w:ind w:left="220"/>
@@ -11776,7 +11870,7 @@
     <w:autoRedefine/>
     <w:uiPriority w:val="39"/>
     <w:unhideWhenUsed/>
-    <w:rsid w:val="00C90744"/>
+    <w:rsid w:val="00015C3F"/>
     <w:pPr>
       <w:spacing w:after="100"/>
       <w:ind w:left="440"/>
@@ -11787,7 +11881,7 @@
     <w:basedOn w:val="DefaultParagraphFont"/>
     <w:uiPriority w:val="99"/>
     <w:unhideWhenUsed/>
-    <w:rsid w:val="00C90744"/>
+    <w:rsid w:val="00015C3F"/>
     <w:rPr>
       <w:color w:val="0563C1" w:themeColor="hyperlink"/>
       <w:u w:val="single"/>
@@ -11801,7 +11895,7 @@
   <w:docParts>
     <w:docPart>
       <w:docPartPr>
-        <w:name w:val="B59D79F977364CC9BF78AA640F778476"/>
+        <w:name w:val="524A17FDBA5141DFA838BC026B466302"/>
         <w:category>
           <w:name w:val="General"/>
           <w:gallery w:val="placeholder"/>
@@ -11812,12 +11906,12 @@
         <w:behaviors>
           <w:behavior w:val="content"/>
         </w:behaviors>
-        <w:guid w:val="{F5C79BED-8649-48AB-B345-8E8594BEE0E7}"/>
+        <w:guid w:val="{918712C9-BDAC-4B1D-B332-D9BF335A55A0}"/>
       </w:docPartPr>
       <w:docPartBody>
         <w:p>
           <w:pPr>
-            <w:pStyle w:val="B59D79F977364CC9BF78AA640F778476"/>
+            <w:pStyle w:val="524A17FDBA5141DFA838BC026B466302"/>
           </w:pPr>
           <w:r>
             <w:rPr>
@@ -11876,8 +11970,8 @@
     <w:compatSetting w:name="useWord2013TrackBottomHyphenation" w:uri="http://schemas.microsoft.com/office/word" w:val="0"/>
   </w:compat>
   <w:rsids>
-    <w:rsidRoot w:val="005740D2"/>
-    <w:rsid w:val="005740D2"/>
+    <w:rsidRoot w:val="009C222E"/>
+    <w:rsid w:val="009C222E"/>
   </w:rsids>
   <m:mathPr>
     <m:mathFont m:val="Cambria Math"/>
@@ -12328,9 +12422,9 @@
     <w:semiHidden/>
     <w:unhideWhenUsed/>
   </w:style>
-  <w:style w:type="paragraph" w:customStyle="1" w:styleId="B59D79F977364CC9BF78AA640F778476">
-    <w:name w:val="B59D79F977364CC9BF78AA640F778476"/>
-    <w:rsid w:val="005740D2"/>
+  <w:style w:type="paragraph" w:customStyle="1" w:styleId="524A17FDBA5141DFA838BC026B466302">
+    <w:name w:val="524A17FDBA5141DFA838BC026B466302"/>
+    <w:rsid w:val="009C222E"/>
   </w:style>
 </w:styles>
 </file>
@@ -12639,7 +12733,7 @@
 
 <file path=customXml/item1.xml><?xml version="1.0" encoding="utf-8"?>
 <CoverPageProperties xmlns="http://schemas.microsoft.com/office/2006/coverPageProps">
-  <PublishDate>7/7/2023</PublishDate>
+  <PublishDate>7/9/2023</PublishDate>
   <Abstract>XenServer Inventory Report for JOBICO</Abstract>
   <CompanyAddress/>
   <CompanyPhone/>

</xml_diff>